<commit_message>
Progress on built-in web interface
</commit_message>
<xml_diff>
--- a/Server Specification.docx
+++ b/Server Specification.docx
@@ -1610,21 +1610,8 @@
       <w:bookmarkEnd w:id="0"/>
     </w:p>
     <w:p>
-      <w:proofErr w:type="spellStart"/>
-      <w:r>
-        <w:t>enum</w:t>
-      </w:r>
-      <w:proofErr w:type="spellEnd"/>
-      <w:r>
-        <w:t xml:space="preserve"> </w:t>
-      </w:r>
-      <w:proofErr w:type="spellStart"/>
-      <w:r>
-        <w:t>ResultStatus</w:t>
-      </w:r>
-      <w:proofErr w:type="spellEnd"/>
-      <w:r>
-        <w:t xml:space="preserve"> {</w:t>
+      <w:r>
+        <w:t>enum ResultStatus {</w:t>
       </w:r>
     </w:p>
     <w:p>
@@ -1636,56 +1623,30 @@
     <w:p>
       <w:r>
         <w:tab/>
-      </w:r>
-      <w:proofErr w:type="spellStart"/>
-      <w:r>
-        <w:t>InvalidCredentials</w:t>
-      </w:r>
-      <w:proofErr w:type="spellEnd"/>
-      <w:r>
-        <w:t>,</w:t>
+        <w:t>InvalidCredentials,</w:t>
       </w:r>
     </w:p>
     <w:p>
       <w:r>
         <w:tab/>
       </w:r>
-      <w:proofErr w:type="spellStart"/>
       <w:r>
         <w:t>Access</w:t>
       </w:r>
       <w:r>
-        <w:t>TokenExpired</w:t>
-      </w:r>
-      <w:proofErr w:type="spellEnd"/>
-      <w:r>
-        <w:t>,</w:t>
+        <w:t>TokenExpired,</w:t>
       </w:r>
     </w:p>
     <w:p>
       <w:r>
         <w:tab/>
-      </w:r>
-      <w:proofErr w:type="spellStart"/>
-      <w:r>
-        <w:t>EntryDoesNotExist</w:t>
-      </w:r>
-      <w:proofErr w:type="spellEnd"/>
-      <w:r>
-        <w:t>,</w:t>
+        <w:t>EntryDoesNotExist,</w:t>
       </w:r>
     </w:p>
     <w:p>
       <w:r>
         <w:tab/>
-      </w:r>
-      <w:proofErr w:type="gramStart"/>
-      <w:r>
-        <w:t>Error(</w:t>
-      </w:r>
-      <w:proofErr w:type="gramEnd"/>
-      <w:r>
-        <w:t>error: String),</w:t>
+        <w:t>Error(error: String),</w:t>
       </w:r>
     </w:p>
     <w:p>
@@ -1695,27 +1656,14 @@
     </w:p>
     <w:p/>
     <w:p>
-      <w:proofErr w:type="spellStart"/>
-      <w:r>
-        <w:t>AccessTokenForm</w:t>
-      </w:r>
-      <w:proofErr w:type="spellEnd"/>
-      <w:r>
-        <w:t xml:space="preserve"> {</w:t>
+      <w:r>
+        <w:t>AccessTokenForm {</w:t>
       </w:r>
     </w:p>
     <w:p>
       <w:r>
         <w:tab/>
-        <w:t>“</w:t>
-      </w:r>
-      <w:proofErr w:type="spellStart"/>
-      <w:r>
-        <w:t>access_token</w:t>
-      </w:r>
-      <w:proofErr w:type="spellEnd"/>
-      <w:r>
-        <w:t>”: String</w:t>
+        <w:t>“access_token”: String</w:t>
       </w:r>
     </w:p>
     <w:p>
@@ -1728,13 +1676,8 @@
       <w:pPr>
         <w:ind w:left="851" w:hanging="851"/>
       </w:pPr>
-      <w:proofErr w:type="spellStart"/>
-      <w:r>
-        <w:t>StatusResult</w:t>
-      </w:r>
-      <w:proofErr w:type="spellEnd"/>
-      <w:r>
-        <w:t xml:space="preserve"> {</w:t>
+      <w:r>
+        <w:t>StatusResult {</w:t>
       </w:r>
     </w:p>
     <w:p>
@@ -1742,11 +1685,9 @@
         <w:tab/>
         <w:t xml:space="preserve">“status”: </w:t>
       </w:r>
-      <w:proofErr w:type="spellStart"/>
       <w:r>
         <w:t>ResultStatus</w:t>
       </w:r>
-      <w:proofErr w:type="spellEnd"/>
     </w:p>
     <w:p>
       <w:pPr>
@@ -1758,28 +1699,15 @@
     </w:p>
     <w:p/>
     <w:p>
-      <w:proofErr w:type="spellStart"/>
-      <w:r>
-        <w:t>SelectForm</w:t>
-      </w:r>
-      <w:proofErr w:type="spellEnd"/>
-      <w:r>
-        <w:t xml:space="preserve"> {</w:t>
+      <w:r>
+        <w:t>SelectForm {</w:t>
       </w:r>
       <w:r>
         <w:br/>
       </w:r>
       <w:r>
         <w:tab/>
-        <w:t>“</w:t>
-      </w:r>
-      <w:proofErr w:type="spellStart"/>
-      <w:r>
-        <w:t>access_token</w:t>
-      </w:r>
-      <w:proofErr w:type="spellEnd"/>
-      <w:r>
-        <w:t>”: String,</w:t>
+        <w:t>“access_token”: String,</w:t>
       </w:r>
     </w:p>
     <w:p>
@@ -1968,17 +1896,8 @@
                 <w:b w:val="0"/>
                 <w:bCs w:val="0"/>
               </w:rPr>
-              <w:t>/</w:t>
-            </w:r>
-            <w:proofErr w:type="spellStart"/>
-            <w:r>
-              <w:rPr>
-                <w:b w:val="0"/>
-                <w:bCs w:val="0"/>
-              </w:rPr>
-              <w:t>get_access_token</w:t>
-            </w:r>
-            <w:proofErr w:type="spellEnd"/>
+              <w:t>/get_access_token</w:t>
+            </w:r>
           </w:p>
         </w:tc>
         <w:tc>
@@ -2044,17 +1963,8 @@
                 <w:b w:val="0"/>
                 <w:bCs w:val="0"/>
               </w:rPr>
-              <w:t>/</w:t>
-            </w:r>
-            <w:proofErr w:type="spellStart"/>
-            <w:r>
-              <w:rPr>
-                <w:b w:val="0"/>
-                <w:bCs w:val="0"/>
-              </w:rPr>
-              <w:t>change_password</w:t>
-            </w:r>
-            <w:proofErr w:type="spellEnd"/>
+              <w:t>/change_password</w:t>
+            </w:r>
           </w:p>
         </w:tc>
         <w:tc>
@@ -2114,24 +2024,15 @@
                 <w:b w:val="0"/>
                 <w:bCs w:val="0"/>
               </w:rPr>
-              <w:t>/</w:t>
-            </w:r>
-            <w:proofErr w:type="spellStart"/>
+              <w:t>/register_</w:t>
+            </w:r>
             <w:r>
               <w:rPr>
                 <w:b w:val="0"/>
                 <w:bCs w:val="0"/>
               </w:rPr>
-              <w:t>register_</w:t>
-            </w:r>
-            <w:r>
-              <w:rPr>
-                <w:b w:val="0"/>
-                <w:bCs w:val="0"/>
-              </w:rPr>
               <w:t>user</w:t>
             </w:r>
-            <w:proofErr w:type="spellEnd"/>
           </w:p>
         </w:tc>
         <w:tc>
@@ -2312,23 +2213,7 @@
                 <w:b w:val="0"/>
                 <w:bCs w:val="0"/>
               </w:rPr>
-              <w:t>/{</w:t>
-            </w:r>
-            <w:proofErr w:type="spellStart"/>
-            <w:r>
-              <w:rPr>
-                <w:b w:val="0"/>
-                <w:bCs w:val="0"/>
-              </w:rPr>
-              <w:t>budget_id</w:t>
-            </w:r>
-            <w:proofErr w:type="spellEnd"/>
-            <w:r>
-              <w:rPr>
-                <w:b w:val="0"/>
-                <w:bCs w:val="0"/>
-              </w:rPr>
-              <w:t>}</w:t>
+              <w:t>/{budget_id}</w:t>
             </w:r>
           </w:p>
         </w:tc>
@@ -2393,23 +2278,7 @@
                 <w:b w:val="0"/>
                 <w:bCs w:val="0"/>
               </w:rPr>
-              <w:t>/{</w:t>
-            </w:r>
-            <w:proofErr w:type="spellStart"/>
-            <w:r>
-              <w:rPr>
-                <w:b w:val="0"/>
-                <w:bCs w:val="0"/>
-              </w:rPr>
-              <w:t>budget_id</w:t>
-            </w:r>
-            <w:proofErr w:type="spellEnd"/>
-            <w:r>
-              <w:rPr>
-                <w:b w:val="0"/>
-                <w:bCs w:val="0"/>
-              </w:rPr>
-              <w:t>}</w:t>
+              <w:t>/{budget_id}</w:t>
             </w:r>
           </w:p>
         </w:tc>
@@ -2464,23 +2333,7 @@
                 <w:b w:val="0"/>
                 <w:bCs w:val="0"/>
               </w:rPr>
-              <w:t>/access/budget/list/{</w:t>
-            </w:r>
-            <w:proofErr w:type="spellStart"/>
-            <w:r>
-              <w:rPr>
-                <w:b w:val="0"/>
-                <w:bCs w:val="0"/>
-              </w:rPr>
-              <w:t>budget_id</w:t>
-            </w:r>
-            <w:proofErr w:type="spellEnd"/>
-            <w:r>
-              <w:rPr>
-                <w:b w:val="0"/>
-                <w:bCs w:val="0"/>
-              </w:rPr>
-              <w:t>}</w:t>
+              <w:t>/access/budget/list/{budget_id}</w:t>
             </w:r>
           </w:p>
         </w:tc>
@@ -2538,23 +2391,7 @@
                 <w:b w:val="0"/>
                 <w:bCs w:val="0"/>
               </w:rPr>
-              <w:t>/access/budget/add/{</w:t>
-            </w:r>
-            <w:proofErr w:type="spellStart"/>
-            <w:r>
-              <w:rPr>
-                <w:b w:val="0"/>
-                <w:bCs w:val="0"/>
-              </w:rPr>
-              <w:t>budget_id</w:t>
-            </w:r>
-            <w:proofErr w:type="spellEnd"/>
-            <w:r>
-              <w:rPr>
-                <w:b w:val="0"/>
-                <w:bCs w:val="0"/>
-              </w:rPr>
-              <w:t>}</w:t>
+              <w:t>/access/budget/add/{budget_id}</w:t>
             </w:r>
           </w:p>
         </w:tc>
@@ -2609,23 +2446,7 @@
                 <w:b w:val="0"/>
                 <w:bCs w:val="0"/>
               </w:rPr>
-              <w:t>/access/budget/remove/{</w:t>
-            </w:r>
-            <w:proofErr w:type="spellStart"/>
-            <w:r>
-              <w:rPr>
-                <w:b w:val="0"/>
-                <w:bCs w:val="0"/>
-              </w:rPr>
-              <w:t>budget_id</w:t>
-            </w:r>
-            <w:proofErr w:type="spellEnd"/>
-            <w:r>
-              <w:rPr>
-                <w:b w:val="0"/>
-                <w:bCs w:val="0"/>
-              </w:rPr>
-              <w:t>}</w:t>
+              <w:t>/access/budget/remove/{budget_id}</w:t>
             </w:r>
           </w:p>
         </w:tc>
@@ -2683,23 +2504,7 @@
                 <w:b w:val="0"/>
                 <w:bCs w:val="0"/>
               </w:rPr>
-              <w:t>/list/transactions/{</w:t>
-            </w:r>
-            <w:proofErr w:type="spellStart"/>
-            <w:r>
-              <w:rPr>
-                <w:b w:val="0"/>
-                <w:bCs w:val="0"/>
-              </w:rPr>
-              <w:t>budget_id</w:t>
-            </w:r>
-            <w:proofErr w:type="spellEnd"/>
-            <w:r>
-              <w:rPr>
-                <w:b w:val="0"/>
-                <w:bCs w:val="0"/>
-              </w:rPr>
-              <w:t>}</w:t>
+              <w:t>/list/transactions/{budget_id}</w:t>
             </w:r>
           </w:p>
         </w:tc>
@@ -2756,77 +2561,23 @@
                 <w:bCs w:val="0"/>
                 <w:lang w:val="fr-FR"/>
               </w:rPr>
-              <w:t>/</w:t>
-            </w:r>
-            <w:proofErr w:type="spellStart"/>
+              <w:t>/list/current/transaction</w:t>
+            </w:r>
             <w:r>
               <w:rPr>
                 <w:b w:val="0"/>
                 <w:bCs w:val="0"/>
                 <w:lang w:val="fr-FR"/>
               </w:rPr>
-              <w:t>list</w:t>
-            </w:r>
-            <w:proofErr w:type="spellEnd"/>
+              <w:t>s</w:t>
+            </w:r>
             <w:r>
               <w:rPr>
                 <w:b w:val="0"/>
                 <w:bCs w:val="0"/>
                 <w:lang w:val="fr-FR"/>
               </w:rPr>
-              <w:t>/</w:t>
-            </w:r>
-            <w:proofErr w:type="spellStart"/>
-            <w:r>
-              <w:rPr>
-                <w:b w:val="0"/>
-                <w:bCs w:val="0"/>
-                <w:lang w:val="fr-FR"/>
-              </w:rPr>
-              <w:t>current</w:t>
-            </w:r>
-            <w:proofErr w:type="spellEnd"/>
-            <w:r>
-              <w:rPr>
-                <w:b w:val="0"/>
-                <w:bCs w:val="0"/>
-                <w:lang w:val="fr-FR"/>
-              </w:rPr>
-              <w:t>/transaction</w:t>
-            </w:r>
-            <w:r>
-              <w:rPr>
-                <w:b w:val="0"/>
-                <w:bCs w:val="0"/>
-                <w:lang w:val="fr-FR"/>
-              </w:rPr>
-              <w:t>s</w:t>
-            </w:r>
-            <w:r>
-              <w:rPr>
-                <w:b w:val="0"/>
-                <w:bCs w:val="0"/>
-                <w:lang w:val="fr-FR"/>
-              </w:rPr>
-              <w:t>/{</w:t>
-            </w:r>
-            <w:proofErr w:type="spellStart"/>
-            <w:r>
-              <w:rPr>
-                <w:b w:val="0"/>
-                <w:bCs w:val="0"/>
-                <w:lang w:val="fr-FR"/>
-              </w:rPr>
-              <w:t>budget_id</w:t>
-            </w:r>
-            <w:proofErr w:type="spellEnd"/>
-            <w:r>
-              <w:rPr>
-                <w:b w:val="0"/>
-                <w:bCs w:val="0"/>
-                <w:lang w:val="fr-FR"/>
-              </w:rPr>
-              <w:t>}</w:t>
+              <w:t>/{budget_id}</w:t>
             </w:r>
           </w:p>
         </w:tc>
@@ -2898,23 +2649,7 @@
                 <w:b w:val="0"/>
                 <w:bCs w:val="0"/>
               </w:rPr>
-              <w:t>transactions/{</w:t>
-            </w:r>
-            <w:proofErr w:type="spellStart"/>
-            <w:r>
-              <w:rPr>
-                <w:b w:val="0"/>
-                <w:bCs w:val="0"/>
-              </w:rPr>
-              <w:t>budget_id</w:t>
-            </w:r>
-            <w:proofErr w:type="spellEnd"/>
-            <w:r>
-              <w:rPr>
-                <w:b w:val="0"/>
-                <w:bCs w:val="0"/>
-              </w:rPr>
-              <w:t>}</w:t>
+              <w:t>transactions/{budget_id}</w:t>
             </w:r>
           </w:p>
         </w:tc>
@@ -2973,23 +2708,13 @@
               </w:rPr>
               <w:t>/</w:t>
             </w:r>
-            <w:proofErr w:type="spellStart"/>
             <w:r>
               <w:rPr>
                 <w:b w:val="0"/>
                 <w:bCs w:val="0"/>
                 <w:lang w:val="fr-FR"/>
               </w:rPr>
-              <w:t>add</w:t>
-            </w:r>
-            <w:proofErr w:type="spellEnd"/>
-            <w:r>
-              <w:rPr>
-                <w:b w:val="0"/>
-                <w:bCs w:val="0"/>
-                <w:lang w:val="fr-FR"/>
-              </w:rPr>
-              <w:t>/transaction</w:t>
+              <w:t>add/transaction</w:t>
             </w:r>
           </w:p>
         </w:tc>
@@ -3049,43 +2774,7 @@
                 <w:bCs w:val="0"/>
                 <w:lang w:val="fr-FR"/>
               </w:rPr>
-              <w:t>/</w:t>
-            </w:r>
-            <w:proofErr w:type="spellStart"/>
-            <w:r>
-              <w:rPr>
-                <w:b w:val="0"/>
-                <w:bCs w:val="0"/>
-                <w:lang w:val="fr-FR"/>
-              </w:rPr>
-              <w:t>delete</w:t>
-            </w:r>
-            <w:proofErr w:type="spellEnd"/>
-            <w:r>
-              <w:rPr>
-                <w:b w:val="0"/>
-                <w:bCs w:val="0"/>
-                <w:lang w:val="fr-FR"/>
-              </w:rPr>
-              <w:t>/transaction/{</w:t>
-            </w:r>
-            <w:proofErr w:type="spellStart"/>
-            <w:r>
-              <w:rPr>
-                <w:b w:val="0"/>
-                <w:bCs w:val="0"/>
-                <w:lang w:val="fr-FR"/>
-              </w:rPr>
-              <w:t>transaction_id</w:t>
-            </w:r>
-            <w:proofErr w:type="spellEnd"/>
-            <w:r>
-              <w:rPr>
-                <w:b w:val="0"/>
-                <w:bCs w:val="0"/>
-                <w:lang w:val="fr-FR"/>
-              </w:rPr>
-              <w:t>}</w:t>
+              <w:t>/delete/transaction/{transaction_id}</w:t>
             </w:r>
           </w:p>
         </w:tc>
@@ -3142,43 +2831,7 @@
                 <w:bCs w:val="0"/>
                 <w:lang w:val="fr-FR"/>
               </w:rPr>
-              <w:t>/</w:t>
-            </w:r>
-            <w:proofErr w:type="spellStart"/>
-            <w:r>
-              <w:rPr>
-                <w:b w:val="0"/>
-                <w:bCs w:val="0"/>
-                <w:lang w:val="fr-FR"/>
-              </w:rPr>
-              <w:t>get</w:t>
-            </w:r>
-            <w:proofErr w:type="spellEnd"/>
-            <w:r>
-              <w:rPr>
-                <w:b w:val="0"/>
-                <w:bCs w:val="0"/>
-                <w:lang w:val="fr-FR"/>
-              </w:rPr>
-              <w:t>/transaction/{</w:t>
-            </w:r>
-            <w:proofErr w:type="spellStart"/>
-            <w:r>
-              <w:rPr>
-                <w:b w:val="0"/>
-                <w:bCs w:val="0"/>
-                <w:lang w:val="fr-FR"/>
-              </w:rPr>
-              <w:t>transaction_id</w:t>
-            </w:r>
-            <w:proofErr w:type="spellEnd"/>
-            <w:r>
-              <w:rPr>
-                <w:b w:val="0"/>
-                <w:bCs w:val="0"/>
-                <w:lang w:val="fr-FR"/>
-              </w:rPr>
-              <w:t>}</w:t>
+              <w:t>/get/transaction/{transaction_id}</w:t>
             </w:r>
           </w:p>
         </w:tc>
@@ -3251,14 +2904,9 @@
       <w:bookmarkStart w:id="6" w:name="_Toc16503466"/>
       <w:bookmarkEnd w:id="5"/>
       <w:r>
-        <w:t>/</w:t>
-      </w:r>
-      <w:proofErr w:type="spellStart"/>
-      <w:r>
-        <w:t>get_access_token</w:t>
+        <w:t>/get_access_token</w:t>
       </w:r>
       <w:bookmarkEnd w:id="6"/>
-      <w:proofErr w:type="spellEnd"/>
     </w:p>
     <w:p>
       <w:pPr>
@@ -3292,11 +2940,9 @@
       <w:pPr>
         <w:shd w:val="clear" w:color="auto" w:fill="F2F2F2" w:themeFill="background1" w:themeFillShade="F2"/>
       </w:pPr>
-      <w:proofErr w:type="spellStart"/>
       <w:r>
         <w:t>CredentialForm</w:t>
       </w:r>
-      <w:proofErr w:type="spellEnd"/>
       <w:r>
         <w:t xml:space="preserve"> </w:t>
       </w:r>
@@ -3348,16 +2994,11 @@
       <w:pPr>
         <w:shd w:val="clear" w:color="auto" w:fill="F2F2F2" w:themeFill="background1" w:themeFillShade="F2"/>
       </w:pPr>
-      <w:proofErr w:type="spellStart"/>
       <w:r>
         <w:t>AccessTokenResul</w:t>
       </w:r>
       <w:r>
-        <w:t>t</w:t>
-      </w:r>
-      <w:proofErr w:type="spellEnd"/>
-      <w:r>
-        <w:t xml:space="preserve"> </w:t>
+        <w:t xml:space="preserve">t </w:t>
       </w:r>
       <w:r>
         <w:t>{</w:t>
@@ -3371,11 +3012,9 @@
       <w:r>
         <w:t xml:space="preserve">“status”: </w:t>
       </w:r>
-      <w:proofErr w:type="spellStart"/>
       <w:r>
         <w:t>ResultStatus</w:t>
       </w:r>
-      <w:proofErr w:type="spellEnd"/>
       <w:r>
         <w:t>,</w:t>
       </w:r>
@@ -3384,15 +3023,7 @@
       </w:r>
       <w:r>
         <w:tab/>
-        <w:t>“</w:t>
-      </w:r>
-      <w:proofErr w:type="spellStart"/>
-      <w:r>
-        <w:t>access_token</w:t>
-      </w:r>
-      <w:proofErr w:type="spellEnd"/>
-      <w:r>
-        <w:t>”: Option&lt;String&gt;</w:t>
+        <w:t>“access_token”: Option&lt;String&gt;</w:t>
       </w:r>
     </w:p>
     <w:p>
@@ -3412,14 +3043,9 @@
       <w:bookmarkStart w:id="8" w:name="_Toc16503467"/>
       <w:bookmarkEnd w:id="7"/>
       <w:r>
-        <w:t>/</w:t>
-      </w:r>
-      <w:proofErr w:type="spellStart"/>
-      <w:r>
-        <w:t>change_password</w:t>
+        <w:t>/change_password</w:t>
       </w:r>
       <w:bookmarkEnd w:id="8"/>
-      <w:proofErr w:type="spellEnd"/>
     </w:p>
     <w:p>
       <w:pPr>
@@ -3447,11 +3073,9 @@
       <w:pPr>
         <w:ind w:left="851" w:hanging="851"/>
       </w:pPr>
-      <w:proofErr w:type="spellStart"/>
       <w:r>
         <w:t>ChangePasswordForm</w:t>
       </w:r>
-      <w:proofErr w:type="spellEnd"/>
       <w:r>
         <w:t xml:space="preserve"> </w:t>
       </w:r>
@@ -3467,13 +3091,20 @@
         <w:tab/>
         <w:t>“</w:t>
       </w:r>
-      <w:proofErr w:type="spellStart"/>
       <w:r>
         <w:t>access_token</w:t>
       </w:r>
-      <w:proofErr w:type="spellEnd"/>
       <w:r>
         <w:t>”: String,</w:t>
+      </w:r>
+    </w:p>
+    <w:p>
+      <w:pPr>
+        <w:ind w:left="851" w:hanging="851"/>
+      </w:pPr>
+      <w:r>
+        <w:tab/>
+        <w:t>“current_password”: String</w:t>
       </w:r>
     </w:p>
     <w:p>
@@ -3484,11 +3115,9 @@
         <w:tab/>
         <w:t>“</w:t>
       </w:r>
-      <w:proofErr w:type="spellStart"/>
-      <w:r>
-        <w:t>current_password</w:t>
-      </w:r>
-      <w:proofErr w:type="spellEnd"/>
+      <w:r>
+        <w:t>new_password</w:t>
+      </w:r>
       <w:r>
         <w:t>”: String</w:t>
       </w:r>
@@ -3498,23 +3127,6 @@
         <w:ind w:left="851" w:hanging="851"/>
       </w:pPr>
       <w:r>
-        <w:tab/>
-        <w:t>“</w:t>
-      </w:r>
-      <w:proofErr w:type="spellStart"/>
-      <w:r>
-        <w:t>new_password</w:t>
-      </w:r>
-      <w:proofErr w:type="spellEnd"/>
-      <w:r>
-        <w:t>”: String</w:t>
-      </w:r>
-    </w:p>
-    <w:p>
-      <w:pPr>
-        <w:ind w:left="851" w:hanging="851"/>
-      </w:pPr>
-      <w:r>
         <w:t>}</w:t>
       </w:r>
     </w:p>
@@ -3536,13 +3148,8 @@
       <w:pPr>
         <w:ind w:left="851" w:hanging="851"/>
       </w:pPr>
-      <w:proofErr w:type="spellStart"/>
-      <w:r>
-        <w:t>AccessTokenResult</w:t>
-      </w:r>
-      <w:proofErr w:type="spellEnd"/>
-      <w:r>
-        <w:t xml:space="preserve"> </w:t>
+      <w:r>
+        <w:t xml:space="preserve">AccessTokenResult </w:t>
       </w:r>
       <w:r>
         <w:t>{</w:t>
@@ -3556,25 +3163,15 @@
         <w:tab/>
         <w:t xml:space="preserve">“status”: </w:t>
       </w:r>
-      <w:proofErr w:type="spellStart"/>
       <w:r>
         <w:t>ResultStatus</w:t>
       </w:r>
-      <w:proofErr w:type="spellEnd"/>
       <w:r>
         <w:t>,</w:t>
       </w:r>
       <w:r>
         <w:br/>
-        <w:t>“</w:t>
-      </w:r>
-      <w:proofErr w:type="spellStart"/>
-      <w:r>
-        <w:t>access_token</w:t>
-      </w:r>
-      <w:proofErr w:type="spellEnd"/>
-      <w:r>
-        <w:t>”: Option&lt;String</w:t>
+        <w:t>“access_token”: Option&lt;String</w:t>
       </w:r>
       <w:r>
         <w:t>&gt;</w:t>
@@ -3598,17 +3195,12 @@
       <w:bookmarkStart w:id="10" w:name="_Toc16503468"/>
       <w:bookmarkEnd w:id="9"/>
       <w:r>
-        <w:t>/</w:t>
-      </w:r>
-      <w:proofErr w:type="spellStart"/>
-      <w:r>
-        <w:t>register_</w:t>
+        <w:t>/register_</w:t>
       </w:r>
       <w:r>
         <w:t>user</w:t>
       </w:r>
       <w:bookmarkEnd w:id="10"/>
-      <w:proofErr w:type="spellEnd"/>
     </w:p>
     <w:p>
       <w:pPr>
@@ -3638,11 +3230,9 @@
         <w:shd w:val="clear" w:color="auto" w:fill="F2F2F2" w:themeFill="background1" w:themeFillShade="F2"/>
         <w:ind w:left="851" w:hanging="851"/>
       </w:pPr>
-      <w:proofErr w:type="spellStart"/>
       <w:r>
         <w:t>RegisterAccountForm</w:t>
       </w:r>
-      <w:proofErr w:type="spellEnd"/>
       <w:r>
         <w:t xml:space="preserve"> </w:t>
       </w:r>
@@ -3700,13 +3290,8 @@
         <w:shd w:val="clear" w:color="auto" w:fill="F2F2F2" w:themeFill="background1" w:themeFillShade="F2"/>
         <w:ind w:left="851" w:hanging="851"/>
       </w:pPr>
-      <w:proofErr w:type="spellStart"/>
-      <w:r>
-        <w:t>AccessTokenResult</w:t>
-      </w:r>
-      <w:proofErr w:type="spellEnd"/>
-      <w:r>
-        <w:t xml:space="preserve"> </w:t>
+      <w:r>
+        <w:t xml:space="preserve">AccessTokenResult </w:t>
       </w:r>
       <w:r>
         <w:t>{</w:t>
@@ -3719,27 +3304,11 @@
       </w:pPr>
       <w:r>
         <w:tab/>
-        <w:t xml:space="preserve">“status”: </w:t>
-      </w:r>
-      <w:proofErr w:type="spellStart"/>
-      <w:r>
-        <w:t>ResultStatus</w:t>
-      </w:r>
-      <w:proofErr w:type="spellEnd"/>
-      <w:r>
-        <w:t>,</w:t>
+        <w:t>“status”: ResultStatus,</w:t>
       </w:r>
       <w:r>
         <w:br/>
-        <w:t>“</w:t>
-      </w:r>
-      <w:proofErr w:type="spellStart"/>
-      <w:r>
-        <w:t>access_token</w:t>
-      </w:r>
-      <w:proofErr w:type="spellEnd"/>
-      <w:r>
-        <w:t>”: Option&lt;String&gt;</w:t>
+        <w:t>“access_token”: Option&lt;String&gt;</w:t>
       </w:r>
     </w:p>
     <w:p>
@@ -3793,13 +3362,8 @@
       <w:pPr>
         <w:ind w:left="851" w:hanging="851"/>
       </w:pPr>
-      <w:proofErr w:type="spellStart"/>
-      <w:r>
-        <w:t>AccessTokenForm</w:t>
-      </w:r>
-      <w:proofErr w:type="spellEnd"/>
-      <w:r>
-        <w:t xml:space="preserve"> {</w:t>
+      <w:r>
+        <w:t>AccessTokenForm {</w:t>
       </w:r>
     </w:p>
     <w:p>
@@ -3808,15 +3372,7 @@
       </w:pPr>
       <w:r>
         <w:tab/>
-        <w:t>“</w:t>
-      </w:r>
-      <w:proofErr w:type="spellStart"/>
-      <w:r>
-        <w:t>access_token</w:t>
-      </w:r>
-      <w:proofErr w:type="spellEnd"/>
-      <w:r>
-        <w:t>”: String</w:t>
+        <w:t>“access_token”: String</w:t>
       </w:r>
     </w:p>
     <w:p>
@@ -3845,11 +3401,9 @@
       <w:pPr>
         <w:ind w:left="851" w:hanging="851"/>
       </w:pPr>
-      <w:proofErr w:type="spellStart"/>
       <w:r>
         <w:t>BudgetListResult</w:t>
       </w:r>
-      <w:proofErr w:type="spellEnd"/>
       <w:r>
         <w:t xml:space="preserve"> </w:t>
       </w:r>
@@ -3863,30 +3417,14 @@
       </w:pPr>
       <w:r>
         <w:tab/>
-        <w:t xml:space="preserve">“status”: </w:t>
-      </w:r>
-      <w:proofErr w:type="spellStart"/>
-      <w:r>
-        <w:t>ResultStatus</w:t>
-      </w:r>
-      <w:proofErr w:type="spellEnd"/>
-      <w:r>
-        <w:t>,</w:t>
+        <w:t>“status”: ResultStatus,</w:t>
       </w:r>
       <w:r>
         <w:br/>
         <w:t>“</w:t>
       </w:r>
       <w:r>
-        <w:t>budgets”: Option&lt;</w:t>
-      </w:r>
-      <w:proofErr w:type="spellStart"/>
-      <w:r>
-        <w:t>Vec</w:t>
-      </w:r>
-      <w:proofErr w:type="spellEnd"/>
-      <w:r>
-        <w:t>&lt;Budget&gt;&gt;</w:t>
+        <w:t>budgets”: Option&lt;Vec&lt;Budget&gt;&gt;</w:t>
       </w:r>
     </w:p>
     <w:p>
@@ -3950,28 +3488,15 @@
       <w:pPr>
         <w:shd w:val="clear" w:color="auto" w:fill="F2F2F2" w:themeFill="background1" w:themeFillShade="F2"/>
       </w:pPr>
-      <w:proofErr w:type="spellStart"/>
-      <w:r>
-        <w:t>AddBudgetForm</w:t>
-      </w:r>
-      <w:proofErr w:type="spellEnd"/>
-      <w:r>
-        <w:t xml:space="preserve"> {</w:t>
+      <w:r>
+        <w:t>AddBudgetForm {</w:t>
       </w:r>
       <w:r>
         <w:br/>
       </w:r>
       <w:r>
         <w:tab/>
-        <w:t>“</w:t>
-      </w:r>
-      <w:proofErr w:type="spellStart"/>
-      <w:r>
-        <w:t>access_token</w:t>
-      </w:r>
-      <w:proofErr w:type="spellEnd"/>
-      <w:r>
-        <w:t>”: String,</w:t>
+        <w:t>“access_token”: String,</w:t>
       </w:r>
     </w:p>
     <w:p>
@@ -3980,15 +3505,7 @@
       </w:pPr>
       <w:r>
         <w:tab/>
-        <w:t>“</w:t>
-      </w:r>
-      <w:proofErr w:type="spellStart"/>
-      <w:r>
-        <w:t>budget_name</w:t>
-      </w:r>
-      <w:proofErr w:type="spellEnd"/>
-      <w:r>
-        <w:t>”: String,</w:t>
+        <w:t>“budget_name”: String,</w:t>
       </w:r>
     </w:p>
     <w:p>
@@ -3997,16 +3514,11 @@
       </w:pPr>
       <w:r>
         <w:tab/>
-        <w:t>“</w:t>
-      </w:r>
-      <w:proofErr w:type="spellStart"/>
-      <w:r>
-        <w:t>budget</w:t>
+        <w:t>“budget</w:t>
       </w:r>
       <w:r>
         <w:t>_period_length</w:t>
       </w:r>
-      <w:proofErr w:type="spellEnd"/>
       <w:r>
         <w:t xml:space="preserve">”: </w:t>
       </w:r>
@@ -4021,11 +3533,9 @@
       <w:pPr>
         <w:shd w:val="clear" w:color="auto" w:fill="F2F2F2" w:themeFill="background1" w:themeFillShade="F2"/>
       </w:pPr>
-      <w:proofErr w:type="spellStart"/>
       <w:r>
         <w:t>}</w:t>
       </w:r>
-      <w:proofErr w:type="spellEnd"/>
     </w:p>
     <w:p>
       <w:pPr>
@@ -4047,11 +3557,9 @@
         <w:shd w:val="clear" w:color="auto" w:fill="F2F2F2" w:themeFill="background1" w:themeFillShade="F2"/>
         <w:ind w:left="851" w:hanging="851"/>
       </w:pPr>
-      <w:proofErr w:type="spellStart"/>
       <w:r>
         <w:t>BudgetResult</w:t>
       </w:r>
-      <w:proofErr w:type="spellEnd"/>
       <w:r>
         <w:t xml:space="preserve"> </w:t>
       </w:r>
@@ -4066,15 +3574,7 @@
       </w:pPr>
       <w:r>
         <w:tab/>
-        <w:t xml:space="preserve">“status”: </w:t>
-      </w:r>
-      <w:proofErr w:type="spellStart"/>
-      <w:r>
-        <w:t>ResultStatus</w:t>
-      </w:r>
-      <w:proofErr w:type="spellEnd"/>
-      <w:r>
-        <w:t>,</w:t>
+        <w:t>“status”: ResultStatus,</w:t>
       </w:r>
       <w:r>
         <w:br/>
@@ -4121,14 +3621,12 @@
       </w:r>
     </w:p>
     <w:p>
-      <w:proofErr w:type="spellStart"/>
       <w:r>
         <w:t>Select</w:t>
       </w:r>
       <w:r>
         <w:t>Form</w:t>
       </w:r>
-      <w:proofErr w:type="spellEnd"/>
       <w:r>
         <w:t xml:space="preserve"> {</w:t>
       </w:r>
@@ -4137,15 +3635,7 @@
       </w:r>
       <w:r>
         <w:tab/>
-        <w:t>“</w:t>
-      </w:r>
-      <w:proofErr w:type="spellStart"/>
-      <w:r>
-        <w:t>access_token</w:t>
-      </w:r>
-      <w:proofErr w:type="spellEnd"/>
-      <w:r>
-        <w:t>”: String</w:t>
+        <w:t>“access_token”: String</w:t>
       </w:r>
       <w:r>
         <w:t>,</w:t>
@@ -4176,14 +3666,12 @@
       <w:pPr>
         <w:ind w:left="851" w:hanging="851"/>
       </w:pPr>
-      <w:proofErr w:type="spellStart"/>
       <w:r>
         <w:t>Status</w:t>
       </w:r>
       <w:r>
         <w:t>Result</w:t>
       </w:r>
-      <w:proofErr w:type="spellEnd"/>
       <w:r>
         <w:t xml:space="preserve"> </w:t>
       </w:r>
@@ -4199,11 +3687,9 @@
         <w:tab/>
         <w:t xml:space="preserve">“status”: </w:t>
       </w:r>
-      <w:proofErr w:type="spellStart"/>
       <w:r>
         <w:t>ResultStatus</w:t>
       </w:r>
-      <w:proofErr w:type="spellEnd"/>
     </w:p>
     <w:p>
       <w:pPr>
@@ -4267,28 +3753,15 @@
       <w:pPr>
         <w:shd w:val="clear" w:color="auto" w:fill="F2F2F2" w:themeFill="background1" w:themeFillShade="F2"/>
       </w:pPr>
-      <w:proofErr w:type="spellStart"/>
-      <w:r>
-        <w:t>SelectForm</w:t>
-      </w:r>
-      <w:proofErr w:type="spellEnd"/>
-      <w:r>
-        <w:t xml:space="preserve"> {</w:t>
+      <w:r>
+        <w:t>SelectForm {</w:t>
       </w:r>
       <w:r>
         <w:br/>
       </w:r>
       <w:r>
         <w:tab/>
-        <w:t>“</w:t>
-      </w:r>
-      <w:proofErr w:type="spellStart"/>
-      <w:r>
-        <w:t>access_token</w:t>
-      </w:r>
-      <w:proofErr w:type="spellEnd"/>
-      <w:r>
-        <w:t>”: String,</w:t>
+        <w:t>“access_token”: String,</w:t>
       </w:r>
     </w:p>
     <w:p>
@@ -4328,11 +3801,9 @@
         <w:shd w:val="clear" w:color="auto" w:fill="F2F2F2" w:themeFill="background1" w:themeFillShade="F2"/>
         <w:ind w:left="851" w:hanging="851"/>
       </w:pPr>
-      <w:proofErr w:type="spellStart"/>
       <w:r>
         <w:t>BudgetResult</w:t>
       </w:r>
-      <w:proofErr w:type="spellEnd"/>
       <w:r>
         <w:t xml:space="preserve"> {</w:t>
       </w:r>
@@ -4344,13 +3815,8 @@
       </w:pPr>
       <w:r>
         <w:tab/>
-        <w:t xml:space="preserve">“status”: </w:t>
-      </w:r>
-      <w:proofErr w:type="spellStart"/>
-      <w:r>
-        <w:t>ResultStatus</w:t>
-      </w:r>
-      <w:proofErr w:type="spellEnd"/>
+        <w:t>“status”: ResultStatus</w:t>
+      </w:r>
       <w:r>
         <w:t>,</w:t>
       </w:r>
@@ -4389,11 +3855,9 @@
       <w:r>
         <w:t>list/</w:t>
       </w:r>
-      <w:proofErr w:type="spellStart"/>
       <w:r>
         <w:t>can_access_budget</w:t>
       </w:r>
-      <w:proofErr w:type="spellEnd"/>
     </w:p>
     <w:p>
       <w:r>
@@ -4413,104 +3877,72 @@
       </w:r>
     </w:p>
     <w:p>
-      <w:proofErr w:type="spellStart"/>
       <w:r>
         <w:t>Select</w:t>
       </w:r>
       <w:r>
-        <w:t>Form</w:t>
-      </w:r>
-      <w:proofErr w:type="spellEnd"/>
+        <w:t>Form {</w:t>
+      </w:r>
+      <w:r>
+        <w:br/>
+      </w:r>
+      <w:r>
+        <w:tab/>
+        <w:t>“access_token”: String</w:t>
+      </w:r>
+      <w:r>
+        <w:t>,</w:t>
+      </w:r>
+    </w:p>
+    <w:p>
+      <w:r>
+        <w:tab/>
+        <w:t>“id”: i64</w:t>
+      </w:r>
+    </w:p>
+    <w:p>
+      <w:r>
+        <w:t>}</w:t>
+      </w:r>
+    </w:p>
+    <w:p/>
+    <w:p>
+      <w:pPr>
+        <w:pStyle w:val="Heading4"/>
+        <w:ind w:left="851" w:hanging="851"/>
+      </w:pPr>
+      <w:r>
+        <w:t>Output Body</w:t>
+      </w:r>
+    </w:p>
+    <w:p>
+      <w:pPr>
+        <w:ind w:left="851" w:hanging="851"/>
+      </w:pPr>
+      <w:r>
+        <w:t>UserListResult</w:t>
+      </w:r>
       <w:r>
         <w:t xml:space="preserve"> {</w:t>
       </w:r>
-      <w:r>
-        <w:br/>
-      </w:r>
+    </w:p>
+    <w:p>
+      <w:pPr>
+        <w:ind w:left="851" w:hanging="851"/>
+      </w:pPr>
+      <w:r>
+        <w:tab/>
+        <w:t>“status”: ResultStatus,</w:t>
+      </w:r>
+    </w:p>
+    <w:p>
+      <w:pPr>
+        <w:ind w:left="851" w:hanging="851"/>
+      </w:pPr>
       <w:r>
         <w:tab/>
         <w:t>“</w:t>
       </w:r>
-      <w:proofErr w:type="spellStart"/>
-      <w:r>
-        <w:t>access_token</w:t>
-      </w:r>
-      <w:proofErr w:type="spellEnd"/>
-      <w:r>
-        <w:t>”: String</w:t>
-      </w:r>
-      <w:r>
-        <w:t>,</w:t>
-      </w:r>
-    </w:p>
-    <w:p>
-      <w:r>
-        <w:tab/>
-        <w:t>“id”: i64</w:t>
-      </w:r>
-    </w:p>
-    <w:p>
-      <w:r>
-        <w:t>}</w:t>
-      </w:r>
-    </w:p>
-    <w:p/>
-    <w:p>
-      <w:pPr>
-        <w:pStyle w:val="Heading4"/>
-        <w:ind w:left="851" w:hanging="851"/>
-      </w:pPr>
-      <w:r>
-        <w:t>Output Body</w:t>
-      </w:r>
-    </w:p>
-    <w:p>
-      <w:pPr>
-        <w:ind w:left="851" w:hanging="851"/>
-      </w:pPr>
-      <w:proofErr w:type="spellStart"/>
-      <w:r>
-        <w:t>UserListResult</w:t>
-      </w:r>
-      <w:proofErr w:type="spellEnd"/>
-      <w:r>
-        <w:t xml:space="preserve"> {</w:t>
-      </w:r>
-      <w:proofErr w:type="spellStart"/>
-    </w:p>
-    <w:p>
-      <w:pPr>
-        <w:ind w:left="851" w:hanging="851"/>
-      </w:pPr>
-      <w:proofErr w:type="spellEnd"/>
-      <w:r>
-        <w:tab/>
-      </w:r>
-      <w:proofErr w:type="spellStart"/>
-      <w:r>
-        <w:t>“</w:t>
-      </w:r>
-      <w:proofErr w:type="spellEnd"/>
-      <w:r>
-        <w:t xml:space="preserve">status”: </w:t>
-      </w:r>
-      <w:proofErr w:type="spellStart"/>
-      <w:r>
-        <w:t>ResultStatus</w:t>
-      </w:r>
-      <w:proofErr w:type="spellEnd"/>
-      <w:r>
-        <w:t>,</w:t>
-      </w:r>
-    </w:p>
-    <w:p>
-      <w:pPr>
-        <w:ind w:left="851" w:hanging="851"/>
-      </w:pPr>
-      <w:r>
-        <w:tab/>
-        <w:t>“</w:t>
-      </w:r>
       <w:r>
         <w:t>users</w:t>
       </w:r>
@@ -4518,15 +3950,7 @@
         <w:t xml:space="preserve">”: </w:t>
       </w:r>
       <w:r>
-        <w:t>Option&lt;</w:t>
-      </w:r>
-      <w:proofErr w:type="spellStart"/>
-      <w:r>
-        <w:t>Vec</w:t>
-      </w:r>
-      <w:proofErr w:type="spellEnd"/>
-      <w:r>
-        <w:t>&lt;</w:t>
+        <w:t>Option&lt;Vec&lt;</w:t>
       </w:r>
       <w:r>
         <w:t>String</w:t>
@@ -4563,11 +3987,9 @@
       <w:r>
         <w:t>add/</w:t>
       </w:r>
-      <w:proofErr w:type="spellStart"/>
       <w:r>
         <w:t>can_access_budget</w:t>
       </w:r>
-      <w:proofErr w:type="spellEnd"/>
     </w:p>
     <w:p>
       <w:pPr>
@@ -4634,14 +4056,12 @@
       <w:pPr>
         <w:shd w:val="clear" w:color="auto" w:fill="F2F2F2" w:themeFill="background1" w:themeFillShade="F2"/>
       </w:pPr>
-      <w:proofErr w:type="spellStart"/>
       <w:r>
         <w:t>CanAccessBudget</w:t>
       </w:r>
       <w:r>
         <w:t>Form</w:t>
       </w:r>
-      <w:proofErr w:type="spellEnd"/>
       <w:r>
         <w:t xml:space="preserve"> {</w:t>
       </w:r>
@@ -4650,15 +4070,7 @@
       </w:r>
       <w:r>
         <w:tab/>
-        <w:t>“</w:t>
-      </w:r>
-      <w:proofErr w:type="spellStart"/>
-      <w:r>
-        <w:t>access_token</w:t>
-      </w:r>
-      <w:proofErr w:type="spellEnd"/>
-      <w:r>
-        <w:t>”: String</w:t>
+        <w:t>“access_token”: String</w:t>
       </w:r>
       <w:r>
         <w:t>,</w:t>
@@ -4688,15 +4100,7 @@
       </w:pPr>
       <w:r>
         <w:tab/>
-        <w:t>“</w:t>
-      </w:r>
-      <w:proofErr w:type="spellStart"/>
-      <w:r>
-        <w:t>budget_id</w:t>
-      </w:r>
-      <w:proofErr w:type="spellEnd"/>
-      <w:r>
-        <w:t>”: i64</w:t>
+        <w:t>“budget_id”: i64</w:t>
       </w:r>
     </w:p>
     <w:p>
@@ -4727,13 +4131,8 @@
         <w:shd w:val="clear" w:color="auto" w:fill="F2F2F2" w:themeFill="background1" w:themeFillShade="F2"/>
         <w:ind w:left="851" w:hanging="851"/>
       </w:pPr>
-      <w:proofErr w:type="spellStart"/>
-      <w:r>
-        <w:t>StatusResult</w:t>
-      </w:r>
-      <w:proofErr w:type="spellEnd"/>
-      <w:r>
-        <w:t xml:space="preserve"> </w:t>
+      <w:r>
+        <w:t xml:space="preserve">StatusResult </w:t>
       </w:r>
       <w:r>
         <w:t>{</w:t>
@@ -4746,13 +4145,8 @@
       </w:pPr>
       <w:r>
         <w:tab/>
-        <w:t xml:space="preserve">“status”: </w:t>
-      </w:r>
-      <w:proofErr w:type="spellStart"/>
-      <w:r>
-        <w:t>ResultStatus</w:t>
-      </w:r>
-      <w:proofErr w:type="spellEnd"/>
+        <w:t>“status”: ResultStatus</w:t>
+      </w:r>
     </w:p>
     <w:p>
       <w:pPr>
@@ -4777,13 +4171,8 @@
       </w:r>
       <w:bookmarkEnd w:id="24"/>
       <w:r>
-        <w:t>delete/</w:t>
-      </w:r>
-      <w:proofErr w:type="spellStart"/>
-      <w:r>
-        <w:t>can_access_budget</w:t>
-      </w:r>
-      <w:proofErr w:type="spellEnd"/>
+        <w:t>delete/can_access_budget</w:t>
+      </w:r>
     </w:p>
     <w:p>
       <w:r>
@@ -4821,8 +4210,6 @@
       <w:r>
         <w:t xml:space="preserve"> (except if the username is the current user)</w:t>
       </w:r>
-      <w:bookmarkStart w:id="25" w:name="_GoBack"/>
-      <w:bookmarkEnd w:id="25"/>
       <w:r>
         <w:t>.</w:t>
       </w:r>
@@ -4837,28 +4224,15 @@
       </w:r>
     </w:p>
     <w:p>
-      <w:proofErr w:type="spellStart"/>
-      <w:r>
-        <w:t>CanAccessBudgetForm</w:t>
-      </w:r>
-      <w:proofErr w:type="spellEnd"/>
-      <w:r>
-        <w:t xml:space="preserve"> {</w:t>
+      <w:r>
+        <w:t>CanAccessBudgetForm {</w:t>
       </w:r>
       <w:r>
         <w:br/>
       </w:r>
       <w:r>
         <w:tab/>
-        <w:t>“</w:t>
-      </w:r>
-      <w:proofErr w:type="spellStart"/>
-      <w:r>
-        <w:t>access_token</w:t>
-      </w:r>
-      <w:proofErr w:type="spellEnd"/>
-      <w:r>
-        <w:t>”: String,</w:t>
+        <w:t>“access_token”: String,</w:t>
       </w:r>
     </w:p>
     <w:p>
@@ -4870,15 +4244,7 @@
     <w:p>
       <w:r>
         <w:tab/>
-        <w:t>“</w:t>
-      </w:r>
-      <w:proofErr w:type="spellStart"/>
-      <w:r>
-        <w:t>budget_id</w:t>
-      </w:r>
-      <w:proofErr w:type="spellEnd"/>
-      <w:r>
-        <w:t>”: i64</w:t>
+        <w:t>“budget_id”: i64</w:t>
       </w:r>
     </w:p>
     <w:p>
@@ -4900,13 +4266,8 @@
       <w:pPr>
         <w:ind w:left="851" w:hanging="851"/>
       </w:pPr>
-      <w:proofErr w:type="spellStart"/>
-      <w:r>
-        <w:t>StatusResult</w:t>
-      </w:r>
-      <w:proofErr w:type="spellEnd"/>
-      <w:r>
-        <w:t xml:space="preserve"> {</w:t>
+      <w:r>
+        <w:t>StatusResult {</w:t>
       </w:r>
     </w:p>
     <w:p>
@@ -4915,13 +4276,8 @@
       </w:pPr>
       <w:r>
         <w:tab/>
-        <w:t xml:space="preserve">“status”: </w:t>
-      </w:r>
-      <w:proofErr w:type="spellStart"/>
-      <w:r>
-        <w:t>ResultStatus</w:t>
-      </w:r>
-      <w:proofErr w:type="spellEnd"/>
+        <w:t>“status”: ResultStatus</w:t>
+      </w:r>
     </w:p>
     <w:p>
       <w:pPr>
@@ -4940,33 +4296,67 @@
           <w:bCs/>
         </w:rPr>
       </w:pPr>
-      <w:bookmarkStart w:id="26" w:name="_/list/transactions/{budget_id}"/>
-      <w:bookmarkStart w:id="27" w:name="_Toc16503476"/>
+      <w:bookmarkStart w:id="25" w:name="_/list/transactions/{budget_id}"/>
+      <w:bookmarkStart w:id="26" w:name="_Toc16503476"/>
+      <w:bookmarkEnd w:id="25"/>
+      <w:r>
+        <w:t>/list/transactions</w:t>
+      </w:r>
       <w:bookmarkEnd w:id="26"/>
-      <w:r>
-        <w:t>/list/transactions/{</w:t>
-      </w:r>
-      <w:proofErr w:type="spellStart"/>
-      <w:r>
-        <w:t>budget_id</w:t>
-      </w:r>
-      <w:proofErr w:type="spellEnd"/>
+    </w:p>
+    <w:p>
+      <w:pPr>
+        <w:shd w:val="clear" w:color="auto" w:fill="F2F2F2" w:themeFill="background1" w:themeFillShade="F2"/>
+      </w:pPr>
+      <w:r>
+        <w:t>Returns a list of all transactions in the budget.</w:t>
+      </w:r>
+    </w:p>
+    <w:p>
+      <w:pPr>
+        <w:pStyle w:val="Heading3"/>
+        <w:shd w:val="clear" w:color="auto" w:fill="F2F2F2" w:themeFill="background1" w:themeFillShade="F2"/>
+      </w:pPr>
+    </w:p>
+    <w:p>
+      <w:pPr>
+        <w:pStyle w:val="Heading4"/>
+        <w:shd w:val="clear" w:color="auto" w:fill="F2F2F2" w:themeFill="background1" w:themeFillShade="F2"/>
+      </w:pPr>
+      <w:r>
+        <w:t>Input Body</w:t>
+      </w:r>
+    </w:p>
+    <w:p>
+      <w:pPr>
+        <w:shd w:val="clear" w:color="auto" w:fill="F2F2F2" w:themeFill="background1" w:themeFillShade="F2"/>
+      </w:pPr>
+      <w:r>
+        <w:t>ListTransactions</w:t>
+      </w:r>
+      <w:bookmarkStart w:id="27" w:name="_GoBack"/>
+      <w:bookmarkEnd w:id="27"/>
+      <w:r>
+        <w:t>Form {</w:t>
+      </w:r>
+      <w:r>
+        <w:br/>
+      </w:r>
+      <w:r>
+        <w:tab/>
+        <w:t>“access_token”: String</w:t>
+      </w:r>
+    </w:p>
+    <w:p>
+      <w:pPr>
+        <w:shd w:val="clear" w:color="auto" w:fill="F2F2F2" w:themeFill="background1" w:themeFillShade="F2"/>
+      </w:pPr>
       <w:r>
         <w:t>}</w:t>
       </w:r>
-      <w:bookmarkEnd w:id="27"/>
-    </w:p>
-    <w:p>
-      <w:pPr>
-        <w:shd w:val="clear" w:color="auto" w:fill="F2F2F2" w:themeFill="background1" w:themeFillShade="F2"/>
-      </w:pPr>
-      <w:r>
-        <w:t>Returns a list of all transactions in the budget.</w:t>
-      </w:r>
-    </w:p>
-    <w:p>
-      <w:pPr>
-        <w:pStyle w:val="Heading3"/>
+    </w:p>
+    <w:p>
+      <w:pPr>
         <w:shd w:val="clear" w:color="auto" w:fill="F2F2F2" w:themeFill="background1" w:themeFillShade="F2"/>
       </w:pPr>
     </w:p>
@@ -4974,92 +4364,29 @@
       <w:pPr>
         <w:pStyle w:val="Heading4"/>
         <w:shd w:val="clear" w:color="auto" w:fill="F2F2F2" w:themeFill="background1" w:themeFillShade="F2"/>
-      </w:pPr>
-      <w:r>
-        <w:t>Input Body</w:t>
-      </w:r>
-    </w:p>
-    <w:p>
-      <w:pPr>
-        <w:shd w:val="clear" w:color="auto" w:fill="F2F2F2" w:themeFill="background1" w:themeFillShade="F2"/>
-      </w:pPr>
-      <w:proofErr w:type="spellStart"/>
-      <w:r>
-        <w:t>AccessTokenForm</w:t>
-      </w:r>
-      <w:proofErr w:type="spellEnd"/>
-      <w:r>
-        <w:t xml:space="preserve"> {</w:t>
-      </w:r>
-      <w:r>
-        <w:br/>
-      </w:r>
+        <w:ind w:left="851" w:hanging="851"/>
+      </w:pPr>
+      <w:r>
+        <w:t>Output Body</w:t>
+      </w:r>
+    </w:p>
+    <w:p>
+      <w:pPr>
+        <w:shd w:val="clear" w:color="auto" w:fill="F2F2F2" w:themeFill="background1" w:themeFillShade="F2"/>
+        <w:ind w:left="851" w:hanging="851"/>
+      </w:pPr>
+      <w:r>
+        <w:t>ListTransactionsResult {</w:t>
+      </w:r>
+    </w:p>
+    <w:p>
+      <w:pPr>
+        <w:shd w:val="clear" w:color="auto" w:fill="F2F2F2" w:themeFill="background1" w:themeFillShade="F2"/>
+        <w:ind w:left="851" w:hanging="851"/>
+      </w:pPr>
       <w:r>
         <w:tab/>
-        <w:t>“</w:t>
-      </w:r>
-      <w:proofErr w:type="spellStart"/>
-      <w:r>
-        <w:t>access_token</w:t>
-      </w:r>
-      <w:proofErr w:type="spellEnd"/>
-      <w:r>
-        <w:t>”: String</w:t>
-      </w:r>
-    </w:p>
-    <w:p>
-      <w:pPr>
-        <w:shd w:val="clear" w:color="auto" w:fill="F2F2F2" w:themeFill="background1" w:themeFillShade="F2"/>
-      </w:pPr>
-      <w:r>
-        <w:t>}</w:t>
-      </w:r>
-    </w:p>
-    <w:p>
-      <w:pPr>
-        <w:shd w:val="clear" w:color="auto" w:fill="F2F2F2" w:themeFill="background1" w:themeFillShade="F2"/>
-      </w:pPr>
-    </w:p>
-    <w:p>
-      <w:pPr>
-        <w:pStyle w:val="Heading4"/>
-        <w:shd w:val="clear" w:color="auto" w:fill="F2F2F2" w:themeFill="background1" w:themeFillShade="F2"/>
-        <w:ind w:left="851" w:hanging="851"/>
-      </w:pPr>
-      <w:r>
-        <w:t>Output Body</w:t>
-      </w:r>
-    </w:p>
-    <w:p>
-      <w:pPr>
-        <w:shd w:val="clear" w:color="auto" w:fill="F2F2F2" w:themeFill="background1" w:themeFillShade="F2"/>
-        <w:ind w:left="851" w:hanging="851"/>
-      </w:pPr>
-      <w:proofErr w:type="spellStart"/>
-      <w:r>
-        <w:t>ListTransactionsResult</w:t>
-      </w:r>
-      <w:proofErr w:type="spellEnd"/>
-      <w:r>
-        <w:t xml:space="preserve"> {</w:t>
-      </w:r>
-    </w:p>
-    <w:p>
-      <w:pPr>
-        <w:shd w:val="clear" w:color="auto" w:fill="F2F2F2" w:themeFill="background1" w:themeFillShade="F2"/>
-        <w:ind w:left="851" w:hanging="851"/>
-      </w:pPr>
-      <w:r>
-        <w:tab/>
-        <w:t xml:space="preserve">“status”: </w:t>
-      </w:r>
-      <w:proofErr w:type="spellStart"/>
-      <w:r>
-        <w:t>ResultStatus</w:t>
-      </w:r>
-      <w:proofErr w:type="spellEnd"/>
-      <w:r>
-        <w:t>,</w:t>
+        <w:t>“status”: ResultStatus,</w:t>
       </w:r>
     </w:p>
     <w:p>
@@ -5089,35 +4416,7 @@
         <w:rPr>
           <w:lang w:val="fr-FR"/>
         </w:rPr>
-        <w:t>ransactions</w:t>
-      </w:r>
-      <w:proofErr w:type="gramStart"/>
-      <w:r>
-        <w:rPr>
-          <w:lang w:val="fr-FR"/>
-        </w:rPr>
-        <w:t>”:</w:t>
-      </w:r>
-      <w:proofErr w:type="gramEnd"/>
-      <w:r>
-        <w:rPr>
-          <w:lang w:val="fr-FR"/>
-        </w:rPr>
-        <w:t xml:space="preserve"> Option&lt;</w:t>
-      </w:r>
-      <w:proofErr w:type="spellStart"/>
-      <w:r>
-        <w:rPr>
-          <w:lang w:val="fr-FR"/>
-        </w:rPr>
-        <w:t>Vec</w:t>
-      </w:r>
-      <w:proofErr w:type="spellEnd"/>
-      <w:r>
-        <w:rPr>
-          <w:lang w:val="fr-FR"/>
-        </w:rPr>
-        <w:t>&lt;Transaction&gt;&gt;</w:t>
+        <w:t>ransactions”: Option&lt;Vec&lt;Transaction&gt;&gt;</w:t>
       </w:r>
     </w:p>
     <w:p>
@@ -5156,35 +4455,7 @@
         <w:rPr>
           <w:lang w:val="fr-FR"/>
         </w:rPr>
-        <w:t>/</w:t>
-      </w:r>
-      <w:proofErr w:type="spellStart"/>
-      <w:r>
-        <w:rPr>
-          <w:lang w:val="fr-FR"/>
-        </w:rPr>
-        <w:t>list</w:t>
-      </w:r>
-      <w:proofErr w:type="spellEnd"/>
-      <w:r>
-        <w:rPr>
-          <w:lang w:val="fr-FR"/>
-        </w:rPr>
-        <w:t>/</w:t>
-      </w:r>
-      <w:proofErr w:type="spellStart"/>
-      <w:r>
-        <w:rPr>
-          <w:lang w:val="fr-FR"/>
-        </w:rPr>
-        <w:t>current</w:t>
-      </w:r>
-      <w:proofErr w:type="spellEnd"/>
-      <w:r>
-        <w:rPr>
-          <w:lang w:val="fr-FR"/>
-        </w:rPr>
-        <w:t>/transaction</w:t>
+        <w:t>/list/current/transaction</w:t>
       </w:r>
       <w:r>
         <w:rPr>
@@ -5196,379 +4467,256 @@
         <w:rPr>
           <w:lang w:val="fr-FR"/>
         </w:rPr>
-        <w:t>/{</w:t>
-      </w:r>
-      <w:proofErr w:type="spellStart"/>
-      <w:r>
+        <w:t>/{budget_id}</w:t>
+      </w:r>
+      <w:bookmarkEnd w:id="29"/>
+    </w:p>
+    <w:p>
+      <w:r>
+        <w:t>Returns a list of all transactions in the current time period.</w:t>
+      </w:r>
+    </w:p>
+    <w:p/>
+    <w:p>
+      <w:pPr>
+        <w:pStyle w:val="Heading4"/>
+      </w:pPr>
+      <w:r>
+        <w:t>Input Body</w:t>
+      </w:r>
+    </w:p>
+    <w:p>
+      <w:r>
+        <w:t>AccessTokenForm {</w:t>
+      </w:r>
+      <w:r>
+        <w:br/>
+      </w:r>
+      <w:r>
+        <w:tab/>
+        <w:t>“access_token”: String</w:t>
+      </w:r>
+    </w:p>
+    <w:p>
+      <w:r>
+        <w:t>}</w:t>
+      </w:r>
+    </w:p>
+    <w:p/>
+    <w:p>
+      <w:pPr>
+        <w:pStyle w:val="Heading4"/>
+        <w:ind w:left="851" w:hanging="851"/>
+      </w:pPr>
+      <w:r>
+        <w:t>Output Body</w:t>
+      </w:r>
+    </w:p>
+    <w:p>
+      <w:pPr>
+        <w:ind w:left="851" w:hanging="851"/>
+      </w:pPr>
+      <w:r>
+        <w:t>ListTransactionsResult {</w:t>
+      </w:r>
+    </w:p>
+    <w:p>
+      <w:pPr>
+        <w:ind w:left="851" w:hanging="851"/>
+      </w:pPr>
+      <w:r>
+        <w:tab/>
+        <w:t>“status”: ResultStatus,</w:t>
+      </w:r>
+    </w:p>
+    <w:p>
+      <w:pPr>
+        <w:ind w:left="851" w:hanging="851"/>
+      </w:pPr>
+      <w:r>
+        <w:lastRenderedPageBreak/>
+        <w:tab/>
+        <w:t>“</w:t>
+      </w:r>
+      <w:r>
+        <w:t>t</w:t>
+      </w:r>
+      <w:r>
+        <w:t>ransactions”: Option&lt;Vec&lt;Transaction&gt;&gt;</w:t>
+      </w:r>
+    </w:p>
+    <w:p>
+      <w:pPr>
+        <w:ind w:left="851" w:hanging="851"/>
+      </w:pPr>
+      <w:r>
+        <w:t>}</w:t>
+      </w:r>
+    </w:p>
+    <w:p/>
+    <w:p>
+      <w:pPr>
+        <w:pStyle w:val="Heading3"/>
+        <w:shd w:val="clear" w:color="auto" w:fill="F2F2F2" w:themeFill="background1" w:themeFillShade="F2"/>
+      </w:pPr>
+      <w:bookmarkStart w:id="30" w:name="_/list/between/transactions/{budget_"/>
+      <w:bookmarkStart w:id="31" w:name="_Toc16503478"/>
+      <w:bookmarkEnd w:id="30"/>
+      <w:r>
+        <w:t>/list/between/transactions/{budget_id}</w:t>
+      </w:r>
+      <w:bookmarkEnd w:id="31"/>
+    </w:p>
+    <w:p>
+      <w:pPr>
+        <w:shd w:val="clear" w:color="auto" w:fill="F2F2F2" w:themeFill="background1" w:themeFillShade="F2"/>
+      </w:pPr>
+      <w:r>
+        <w:t>Returns a list of transactions within a supplied date range.</w:t>
+      </w:r>
+    </w:p>
+    <w:p>
+      <w:pPr>
+        <w:shd w:val="clear" w:color="auto" w:fill="F2F2F2" w:themeFill="background1" w:themeFillShade="F2"/>
+      </w:pPr>
+    </w:p>
+    <w:p>
+      <w:pPr>
+        <w:pStyle w:val="Heading4"/>
+        <w:shd w:val="clear" w:color="auto" w:fill="F2F2F2" w:themeFill="background1" w:themeFillShade="F2"/>
+      </w:pPr>
+      <w:r>
+        <w:t>Input Body</w:t>
+      </w:r>
+    </w:p>
+    <w:p>
+      <w:pPr>
+        <w:shd w:val="clear" w:color="auto" w:fill="F2F2F2" w:themeFill="background1" w:themeFillShade="F2"/>
+      </w:pPr>
+      <w:r>
+        <w:t>ListTransactionsBetweenForm</w:t>
+      </w:r>
+      <w:r>
+        <w:t xml:space="preserve"> {</w:t>
+      </w:r>
+      <w:r>
+        <w:br/>
+      </w:r>
+      <w:r>
+        <w:tab/>
+        <w:t>“access_token”: String</w:t>
+      </w:r>
+      <w:r>
+        <w:t>,</w:t>
+      </w:r>
+    </w:p>
+    <w:p>
+      <w:pPr>
+        <w:shd w:val="clear" w:color="auto" w:fill="F2F2F2" w:themeFill="background1" w:themeFillShade="F2"/>
+      </w:pPr>
+      <w:r>
+        <w:tab/>
+        <w:t>“date</w:t>
+      </w:r>
+      <w:r>
+        <w:t>_a”: String,</w:t>
+      </w:r>
+    </w:p>
+    <w:p>
+      <w:pPr>
+        <w:shd w:val="clear" w:color="auto" w:fill="F2F2F2" w:themeFill="background1" w:themeFillShade="F2"/>
+      </w:pPr>
+      <w:r>
+        <w:tab/>
+        <w:t>“date_b”: String</w:t>
+      </w:r>
+    </w:p>
+    <w:p>
+      <w:pPr>
+        <w:shd w:val="clear" w:color="auto" w:fill="F2F2F2" w:themeFill="background1" w:themeFillShade="F2"/>
+      </w:pPr>
+      <w:r>
+        <w:t>}</w:t>
+      </w:r>
+    </w:p>
+    <w:p>
+      <w:pPr>
+        <w:shd w:val="clear" w:color="auto" w:fill="F2F2F2" w:themeFill="background1" w:themeFillShade="F2"/>
+      </w:pPr>
+    </w:p>
+    <w:p>
+      <w:pPr>
+        <w:pStyle w:val="Heading4"/>
+        <w:shd w:val="clear" w:color="auto" w:fill="F2F2F2" w:themeFill="background1" w:themeFillShade="F2"/>
+        <w:ind w:left="851" w:hanging="851"/>
+      </w:pPr>
+      <w:r>
+        <w:t>Output Body</w:t>
+      </w:r>
+    </w:p>
+    <w:p>
+      <w:pPr>
+        <w:shd w:val="clear" w:color="auto" w:fill="F2F2F2" w:themeFill="background1" w:themeFillShade="F2"/>
+        <w:ind w:left="851" w:hanging="851"/>
+      </w:pPr>
+      <w:r>
+        <w:t>ListTransactionsResult {</w:t>
+      </w:r>
+    </w:p>
+    <w:p>
+      <w:pPr>
+        <w:shd w:val="clear" w:color="auto" w:fill="F2F2F2" w:themeFill="background1" w:themeFillShade="F2"/>
+        <w:ind w:left="851" w:hanging="851"/>
+      </w:pPr>
+      <w:r>
+        <w:tab/>
+        <w:t>“status”: ResultStatus,</w:t>
+      </w:r>
+    </w:p>
+    <w:p>
+      <w:pPr>
+        <w:shd w:val="clear" w:color="auto" w:fill="F2F2F2" w:themeFill="background1" w:themeFillShade="F2"/>
+        <w:ind w:left="851" w:hanging="851"/>
         <w:rPr>
           <w:lang w:val="fr-FR"/>
         </w:rPr>
-        <w:t>budget_id</w:t>
-      </w:r>
-      <w:proofErr w:type="spellEnd"/>
+      </w:pPr>
+      <w:r>
+        <w:tab/>
+      </w:r>
+      <w:r>
+        <w:rPr>
+          <w:lang w:val="fr-FR"/>
+        </w:rPr>
+        <w:t>“</w:t>
+      </w:r>
+      <w:r>
+        <w:rPr>
+          <w:lang w:val="fr-FR"/>
+        </w:rPr>
+        <w:t>t</w:t>
+      </w:r>
+      <w:r>
+        <w:rPr>
+          <w:lang w:val="fr-FR"/>
+        </w:rPr>
+        <w:t>ransactions”: Option&lt;Vec&lt;Transaction&gt;&gt;</w:t>
+      </w:r>
+    </w:p>
+    <w:p>
+      <w:pPr>
+        <w:shd w:val="clear" w:color="auto" w:fill="F2F2F2" w:themeFill="background1" w:themeFillShade="F2"/>
+        <w:ind w:left="851" w:hanging="851"/>
+        <w:rPr>
+          <w:lang w:val="fr-FR"/>
+        </w:rPr>
+      </w:pPr>
       <w:r>
         <w:rPr>
           <w:lang w:val="fr-FR"/>
         </w:rPr>
         <w:t>}</w:t>
       </w:r>
-      <w:bookmarkEnd w:id="29"/>
-    </w:p>
-    <w:p>
-      <w:r>
-        <w:t>Returns a list of all transactions in the current time period.</w:t>
-      </w:r>
-    </w:p>
-    <w:p/>
-    <w:p>
-      <w:pPr>
-        <w:pStyle w:val="Heading4"/>
-      </w:pPr>
-      <w:r>
-        <w:t>Input Body</w:t>
-      </w:r>
-    </w:p>
-    <w:p>
-      <w:proofErr w:type="spellStart"/>
-      <w:r>
-        <w:t>AccessTokenForm</w:t>
-      </w:r>
-      <w:proofErr w:type="spellEnd"/>
-      <w:r>
-        <w:t xml:space="preserve"> {</w:t>
-      </w:r>
-      <w:r>
-        <w:br/>
-      </w:r>
-      <w:r>
-        <w:tab/>
-        <w:t>“</w:t>
-      </w:r>
-      <w:proofErr w:type="spellStart"/>
-      <w:r>
-        <w:t>access_token</w:t>
-      </w:r>
-      <w:proofErr w:type="spellEnd"/>
-      <w:r>
-        <w:t>”: String</w:t>
-      </w:r>
-    </w:p>
-    <w:p>
-      <w:r>
-        <w:t>}</w:t>
-      </w:r>
-    </w:p>
-    <w:p/>
-    <w:p>
-      <w:pPr>
-        <w:pStyle w:val="Heading4"/>
-        <w:ind w:left="851" w:hanging="851"/>
-      </w:pPr>
-      <w:r>
-        <w:t>Output Body</w:t>
-      </w:r>
-    </w:p>
-    <w:p>
-      <w:pPr>
-        <w:ind w:left="851" w:hanging="851"/>
-      </w:pPr>
-      <w:proofErr w:type="spellStart"/>
-      <w:r>
-        <w:t>ListTransactionsResult</w:t>
-      </w:r>
-      <w:proofErr w:type="spellEnd"/>
-      <w:r>
-        <w:t xml:space="preserve"> {</w:t>
-      </w:r>
-    </w:p>
-    <w:p>
-      <w:pPr>
-        <w:ind w:left="851" w:hanging="851"/>
-      </w:pPr>
-      <w:r>
-        <w:tab/>
-        <w:t xml:space="preserve">“status”: </w:t>
-      </w:r>
-      <w:proofErr w:type="spellStart"/>
-      <w:r>
-        <w:t>ResultStatus</w:t>
-      </w:r>
-      <w:proofErr w:type="spellEnd"/>
-      <w:r>
-        <w:t>,</w:t>
-      </w:r>
-    </w:p>
-    <w:p>
-      <w:pPr>
-        <w:ind w:left="851" w:hanging="851"/>
-      </w:pPr>
-      <w:r>
-        <w:lastRenderedPageBreak/>
-        <w:tab/>
-        <w:t>“</w:t>
-      </w:r>
-      <w:r>
-        <w:t>t</w:t>
-      </w:r>
-      <w:r>
-        <w:t>ransactions”: Option&lt;</w:t>
-      </w:r>
-      <w:proofErr w:type="spellStart"/>
-      <w:r>
-        <w:t>Vec</w:t>
-      </w:r>
-      <w:proofErr w:type="spellEnd"/>
-      <w:r>
-        <w:t>&lt;Transaction&gt;&gt;</w:t>
-      </w:r>
-    </w:p>
-    <w:p>
-      <w:pPr>
-        <w:ind w:left="851" w:hanging="851"/>
-      </w:pPr>
-      <w:r>
-        <w:t>}</w:t>
-      </w:r>
-    </w:p>
-    <w:p/>
-    <w:p>
-      <w:pPr>
-        <w:pStyle w:val="Heading3"/>
-        <w:shd w:val="clear" w:color="auto" w:fill="F2F2F2" w:themeFill="background1" w:themeFillShade="F2"/>
-      </w:pPr>
-      <w:bookmarkStart w:id="30" w:name="_/list/between/transactions/{budget_"/>
-      <w:bookmarkStart w:id="31" w:name="_Toc16503478"/>
-      <w:bookmarkEnd w:id="30"/>
-      <w:r>
-        <w:t>/list/between/transactions/{</w:t>
-      </w:r>
-      <w:proofErr w:type="spellStart"/>
-      <w:r>
-        <w:t>budget_id</w:t>
-      </w:r>
-      <w:proofErr w:type="spellEnd"/>
-      <w:r>
-        <w:t>}</w:t>
-      </w:r>
-      <w:bookmarkEnd w:id="31"/>
-    </w:p>
-    <w:p>
-      <w:pPr>
-        <w:shd w:val="clear" w:color="auto" w:fill="F2F2F2" w:themeFill="background1" w:themeFillShade="F2"/>
-      </w:pPr>
-      <w:r>
-        <w:t>Returns a list of transactions within a supplied date range.</w:t>
-      </w:r>
-    </w:p>
-    <w:p>
-      <w:pPr>
-        <w:shd w:val="clear" w:color="auto" w:fill="F2F2F2" w:themeFill="background1" w:themeFillShade="F2"/>
-      </w:pPr>
-    </w:p>
-    <w:p>
-      <w:pPr>
-        <w:pStyle w:val="Heading4"/>
-        <w:shd w:val="clear" w:color="auto" w:fill="F2F2F2" w:themeFill="background1" w:themeFillShade="F2"/>
-      </w:pPr>
-      <w:r>
-        <w:t>Input Body</w:t>
-      </w:r>
-    </w:p>
-    <w:p>
-      <w:pPr>
-        <w:shd w:val="clear" w:color="auto" w:fill="F2F2F2" w:themeFill="background1" w:themeFillShade="F2"/>
-      </w:pPr>
-      <w:proofErr w:type="spellStart"/>
-      <w:r>
-        <w:t>ListTransactionsBetweenForm</w:t>
-      </w:r>
-      <w:proofErr w:type="spellEnd"/>
-      <w:r>
-        <w:t xml:space="preserve"> {</w:t>
-      </w:r>
-      <w:r>
-        <w:br/>
-      </w:r>
-      <w:r>
-        <w:tab/>
-        <w:t>“</w:t>
-      </w:r>
-      <w:proofErr w:type="spellStart"/>
-      <w:r>
-        <w:t>access_token</w:t>
-      </w:r>
-      <w:proofErr w:type="spellEnd"/>
-      <w:r>
-        <w:t>”: String</w:t>
-      </w:r>
-      <w:r>
-        <w:t>,</w:t>
-      </w:r>
-    </w:p>
-    <w:p>
-      <w:pPr>
-        <w:shd w:val="clear" w:color="auto" w:fill="F2F2F2" w:themeFill="background1" w:themeFillShade="F2"/>
-      </w:pPr>
-      <w:r>
-        <w:tab/>
-        <w:t>“</w:t>
-      </w:r>
-      <w:proofErr w:type="spellStart"/>
-      <w:r>
-        <w:t>date</w:t>
-      </w:r>
-      <w:r>
-        <w:t>_a</w:t>
-      </w:r>
-      <w:proofErr w:type="spellEnd"/>
-      <w:r>
-        <w:t>”: String,</w:t>
-      </w:r>
-    </w:p>
-    <w:p>
-      <w:pPr>
-        <w:shd w:val="clear" w:color="auto" w:fill="F2F2F2" w:themeFill="background1" w:themeFillShade="F2"/>
-      </w:pPr>
-      <w:r>
-        <w:tab/>
-        <w:t>“</w:t>
-      </w:r>
-      <w:proofErr w:type="spellStart"/>
-      <w:r>
-        <w:t>date_b</w:t>
-      </w:r>
-      <w:proofErr w:type="spellEnd"/>
-      <w:r>
-        <w:t>”: String</w:t>
-      </w:r>
-    </w:p>
-    <w:p>
-      <w:pPr>
-        <w:shd w:val="clear" w:color="auto" w:fill="F2F2F2" w:themeFill="background1" w:themeFillShade="F2"/>
-      </w:pPr>
-      <w:r>
-        <w:t>}</w:t>
-      </w:r>
-    </w:p>
-    <w:p>
-      <w:pPr>
-        <w:shd w:val="clear" w:color="auto" w:fill="F2F2F2" w:themeFill="background1" w:themeFillShade="F2"/>
-      </w:pPr>
-    </w:p>
-    <w:p>
-      <w:pPr>
-        <w:pStyle w:val="Heading4"/>
-        <w:shd w:val="clear" w:color="auto" w:fill="F2F2F2" w:themeFill="background1" w:themeFillShade="F2"/>
-        <w:ind w:left="851" w:hanging="851"/>
-      </w:pPr>
-      <w:r>
-        <w:t>Output Body</w:t>
-      </w:r>
-    </w:p>
-    <w:p>
-      <w:pPr>
-        <w:shd w:val="clear" w:color="auto" w:fill="F2F2F2" w:themeFill="background1" w:themeFillShade="F2"/>
-        <w:ind w:left="851" w:hanging="851"/>
-      </w:pPr>
-      <w:proofErr w:type="spellStart"/>
-      <w:r>
-        <w:t>ListTransactionsResult</w:t>
-      </w:r>
-      <w:proofErr w:type="spellEnd"/>
-      <w:r>
-        <w:t xml:space="preserve"> {</w:t>
-      </w:r>
-    </w:p>
-    <w:p>
-      <w:pPr>
-        <w:shd w:val="clear" w:color="auto" w:fill="F2F2F2" w:themeFill="background1" w:themeFillShade="F2"/>
-        <w:ind w:left="851" w:hanging="851"/>
-      </w:pPr>
-      <w:r>
-        <w:tab/>
-        <w:t xml:space="preserve">“status”: </w:t>
-      </w:r>
-      <w:proofErr w:type="spellStart"/>
-      <w:r>
-        <w:t>ResultStatus</w:t>
-      </w:r>
-      <w:proofErr w:type="spellEnd"/>
-      <w:r>
-        <w:t>,</w:t>
-      </w:r>
-    </w:p>
-    <w:p>
-      <w:pPr>
-        <w:shd w:val="clear" w:color="auto" w:fill="F2F2F2" w:themeFill="background1" w:themeFillShade="F2"/>
-        <w:ind w:left="851" w:hanging="851"/>
-        <w:rPr>
-          <w:lang w:val="fr-FR"/>
-        </w:rPr>
-      </w:pPr>
-      <w:r>
-        <w:tab/>
-      </w:r>
-      <w:r>
-        <w:rPr>
-          <w:lang w:val="fr-FR"/>
-        </w:rPr>
-        <w:t>“</w:t>
-      </w:r>
-      <w:r>
-        <w:rPr>
-          <w:lang w:val="fr-FR"/>
-        </w:rPr>
-        <w:t>t</w:t>
-      </w:r>
-      <w:r>
-        <w:rPr>
-          <w:lang w:val="fr-FR"/>
-        </w:rPr>
-        <w:t>ransactions</w:t>
-      </w:r>
-      <w:proofErr w:type="gramStart"/>
-      <w:r>
-        <w:rPr>
-          <w:lang w:val="fr-FR"/>
-        </w:rPr>
-        <w:t>”:</w:t>
-      </w:r>
-      <w:proofErr w:type="gramEnd"/>
-      <w:r>
-        <w:rPr>
-          <w:lang w:val="fr-FR"/>
-        </w:rPr>
-        <w:t xml:space="preserve"> Option&lt;</w:t>
-      </w:r>
-      <w:proofErr w:type="spellStart"/>
-      <w:r>
-        <w:rPr>
-          <w:lang w:val="fr-FR"/>
-        </w:rPr>
-        <w:t>Vec</w:t>
-      </w:r>
-      <w:proofErr w:type="spellEnd"/>
-      <w:r>
-        <w:rPr>
-          <w:lang w:val="fr-FR"/>
-        </w:rPr>
-        <w:t>&lt;Transaction&gt;&gt;</w:t>
-      </w:r>
-    </w:p>
-    <w:p>
-      <w:pPr>
-        <w:shd w:val="clear" w:color="auto" w:fill="F2F2F2" w:themeFill="background1" w:themeFillShade="F2"/>
-        <w:ind w:left="851" w:hanging="851"/>
-        <w:rPr>
-          <w:lang w:val="fr-FR"/>
-        </w:rPr>
-      </w:pPr>
-      <w:r>
-        <w:rPr>
-          <w:lang w:val="fr-FR"/>
-        </w:rPr>
-        <w:t>}</w:t>
-      </w:r>
     </w:p>
     <w:p>
       <w:pPr>
@@ -5591,21 +4739,7 @@
         <w:rPr>
           <w:lang w:val="fr-FR"/>
         </w:rPr>
-        <w:t>/</w:t>
-      </w:r>
-      <w:proofErr w:type="spellStart"/>
-      <w:r>
-        <w:rPr>
-          <w:lang w:val="fr-FR"/>
-        </w:rPr>
-        <w:t>add</w:t>
-      </w:r>
-      <w:proofErr w:type="spellEnd"/>
-      <w:r>
-        <w:rPr>
-          <w:lang w:val="fr-FR"/>
-        </w:rPr>
-        <w:t>/transaction</w:t>
+        <w:t>/add/transaction</w:t>
       </w:r>
       <w:bookmarkEnd w:id="33"/>
     </w:p>
@@ -5624,11 +4758,9 @@
       </w:r>
     </w:p>
     <w:p>
-      <w:proofErr w:type="spellStart"/>
       <w:r>
         <w:t>AddTransactionForm</w:t>
       </w:r>
-      <w:proofErr w:type="spellEnd"/>
       <w:r>
         <w:t xml:space="preserve"> {</w:t>
       </w:r>
@@ -5637,15 +4769,7 @@
       </w:r>
       <w:r>
         <w:tab/>
-        <w:t>“</w:t>
-      </w:r>
-      <w:proofErr w:type="spellStart"/>
-      <w:r>
-        <w:t>access_token</w:t>
-      </w:r>
-      <w:proofErr w:type="spellEnd"/>
-      <w:r>
-        <w:t>”: String,</w:t>
+        <w:t>“access_token”: String,</w:t>
       </w:r>
     </w:p>
     <w:p>
@@ -5715,11 +4839,9 @@
       <w:pPr>
         <w:ind w:left="851" w:hanging="851"/>
       </w:pPr>
-      <w:proofErr w:type="spellStart"/>
       <w:r>
         <w:t>AddTransactionResult</w:t>
       </w:r>
-      <w:proofErr w:type="spellEnd"/>
       <w:r>
         <w:t xml:space="preserve"> {</w:t>
       </w:r>
@@ -5730,15 +4852,7 @@
       </w:pPr>
       <w:r>
         <w:tab/>
-        <w:t xml:space="preserve">“status”: </w:t>
-      </w:r>
-      <w:proofErr w:type="spellStart"/>
-      <w:r>
-        <w:t>ResultStatus</w:t>
-      </w:r>
-      <w:proofErr w:type="spellEnd"/>
-      <w:r>
-        <w:t>,</w:t>
+        <w:t>“status”: ResultStatus,</w:t>
       </w:r>
     </w:p>
     <w:p>
@@ -5780,15 +4894,7 @@
       <w:bookmarkStart w:id="35" w:name="_Toc16503480"/>
       <w:bookmarkEnd w:id="34"/>
       <w:r>
-        <w:t>/delete/transaction/{</w:t>
-      </w:r>
-      <w:proofErr w:type="spellStart"/>
-      <w:r>
-        <w:t>transaction_id</w:t>
-      </w:r>
-      <w:proofErr w:type="spellEnd"/>
-      <w:r>
-        <w:t>}</w:t>
+        <w:t>/delete/transaction/{transaction_id}</w:t>
       </w:r>
       <w:bookmarkEnd w:id="35"/>
     </w:p>
@@ -5819,28 +4925,15 @@
       <w:pPr>
         <w:shd w:val="clear" w:color="auto" w:fill="F2F2F2" w:themeFill="background1" w:themeFillShade="F2"/>
       </w:pPr>
-      <w:proofErr w:type="spellStart"/>
-      <w:r>
-        <w:t>AccessTokenForm</w:t>
-      </w:r>
-      <w:proofErr w:type="spellEnd"/>
-      <w:r>
-        <w:t xml:space="preserve"> {</w:t>
+      <w:r>
+        <w:t>AccessTokenForm {</w:t>
       </w:r>
       <w:r>
         <w:br/>
       </w:r>
       <w:r>
         <w:tab/>
-        <w:t>“</w:t>
-      </w:r>
-      <w:proofErr w:type="spellStart"/>
-      <w:r>
-        <w:t>access_token</w:t>
-      </w:r>
-      <w:proofErr w:type="spellEnd"/>
-      <w:r>
-        <w:t>”: String</w:t>
+        <w:t>“access_token”: String</w:t>
       </w:r>
     </w:p>
     <w:p>
@@ -5872,11 +4965,9 @@
         <w:shd w:val="clear" w:color="auto" w:fill="F2F2F2" w:themeFill="background1" w:themeFillShade="F2"/>
         <w:ind w:left="851" w:hanging="851"/>
       </w:pPr>
-      <w:proofErr w:type="spellStart"/>
       <w:r>
         <w:t>StatusResult</w:t>
       </w:r>
-      <w:proofErr w:type="spellEnd"/>
       <w:r>
         <w:t xml:space="preserve"> {</w:t>
       </w:r>
@@ -5888,13 +4979,8 @@
       </w:pPr>
       <w:r>
         <w:tab/>
-        <w:t xml:space="preserve">“status”: </w:t>
-      </w:r>
-      <w:proofErr w:type="spellStart"/>
-      <w:r>
-        <w:t>ResultStatus</w:t>
-      </w:r>
-      <w:proofErr w:type="spellEnd"/>
+        <w:t>“status”: ResultStatus</w:t>
+      </w:r>
     </w:p>
     <w:p>
       <w:pPr>
@@ -5918,97 +5004,63 @@
       <w:bookmarkStart w:id="37" w:name="_Toc16503481"/>
       <w:bookmarkEnd w:id="36"/>
       <w:r>
-        <w:t>/get/transaction/{</w:t>
-      </w:r>
-      <w:proofErr w:type="spellStart"/>
-      <w:r>
-        <w:t>transaction_id</w:t>
-      </w:r>
-      <w:proofErr w:type="spellEnd"/>
+        <w:t>/get/transaction/{transaction_id}</w:t>
+      </w:r>
+      <w:bookmarkEnd w:id="37"/>
+    </w:p>
+    <w:p>
+      <w:r>
+        <w:t>Get the transaction with the given ID and return its properties.</w:t>
+      </w:r>
+    </w:p>
+    <w:p>
+      <w:pPr>
+        <w:ind w:left="851" w:hanging="851"/>
+      </w:pPr>
+    </w:p>
+    <w:p>
+      <w:pPr>
+        <w:pStyle w:val="Heading4"/>
+      </w:pPr>
+      <w:r>
+        <w:t>Input Body</w:t>
+      </w:r>
+    </w:p>
+    <w:p>
+      <w:r>
+        <w:t>AccessTokenForm {</w:t>
+      </w:r>
+      <w:r>
+        <w:br/>
+      </w:r>
+      <w:r>
+        <w:tab/>
+        <w:t>“access_token”: String</w:t>
+      </w:r>
+    </w:p>
+    <w:p>
       <w:r>
         <w:t>}</w:t>
       </w:r>
-      <w:bookmarkEnd w:id="37"/>
-    </w:p>
-    <w:p>
-      <w:r>
-        <w:t>Get the transaction with the given ID and return its properties.</w:t>
-      </w:r>
-    </w:p>
-    <w:p>
-      <w:pPr>
-        <w:ind w:left="851" w:hanging="851"/>
-      </w:pPr>
-    </w:p>
+    </w:p>
+    <w:p/>
     <w:p>
       <w:pPr>
         <w:pStyle w:val="Heading4"/>
       </w:pPr>
       <w:r>
-        <w:t>Input Body</w:t>
-      </w:r>
-    </w:p>
-    <w:p>
-      <w:proofErr w:type="spellStart"/>
-      <w:r>
-        <w:t>AccessTokenForm</w:t>
-      </w:r>
-      <w:proofErr w:type="spellEnd"/>
-      <w:r>
-        <w:t xml:space="preserve"> {</w:t>
-      </w:r>
-      <w:r>
-        <w:br/>
-      </w:r>
+        <w:t>Output Body</w:t>
+      </w:r>
+    </w:p>
+    <w:p>
+      <w:r>
+        <w:t>GetTransactionResult {</w:t>
+      </w:r>
+    </w:p>
+    <w:p>
       <w:r>
         <w:tab/>
-        <w:t>“</w:t>
-      </w:r>
-      <w:proofErr w:type="spellStart"/>
-      <w:r>
-        <w:t>access_token</w:t>
-      </w:r>
-      <w:proofErr w:type="spellEnd"/>
-      <w:r>
-        <w:t>”: String</w:t>
-      </w:r>
-    </w:p>
-    <w:p>
-      <w:r>
-        <w:t>}</w:t>
-      </w:r>
-    </w:p>
-    <w:p/>
-    <w:p>
-      <w:pPr>
-        <w:pStyle w:val="Heading4"/>
-      </w:pPr>
-      <w:r>
-        <w:t>Output Body</w:t>
-      </w:r>
-    </w:p>
-    <w:p>
-      <w:proofErr w:type="spellStart"/>
-      <w:r>
-        <w:t>GetTransactionResult</w:t>
-      </w:r>
-      <w:proofErr w:type="spellEnd"/>
-      <w:r>
-        <w:t xml:space="preserve"> {</w:t>
-      </w:r>
-    </w:p>
-    <w:p>
-      <w:r>
-        <w:tab/>
-        <w:t xml:space="preserve">“status”: </w:t>
-      </w:r>
-      <w:proofErr w:type="spellStart"/>
-      <w:r>
-        <w:t>ResultStatus</w:t>
-      </w:r>
-      <w:proofErr w:type="spellEnd"/>
-      <w:r>
-        <w:t>,</w:t>
+        <w:t>“status”: ResultStatus,</w:t>
       </w:r>
     </w:p>
     <w:p>
@@ -7877,7 +6929,7 @@
 </file>
 
 <file path=customXml/itemProps1.xml><?xml version="1.0" encoding="utf-8"?>
-<ds:datastoreItem xmlns:ds="http://schemas.openxmlformats.org/officeDocument/2006/customXml" ds:itemID="{C6028FF5-C14E-194B-A6A1-490FF2CB9B0E}">
+<ds:datastoreItem xmlns:ds="http://schemas.openxmlformats.org/officeDocument/2006/customXml" ds:itemID="{E5F5DBB4-4980-3740-B7B1-60F5FFC49438}">
   <ds:schemaRefs>
     <ds:schemaRef ds:uri="http://schemas.openxmlformats.org/officeDocument/2006/bibliography"/>
   </ds:schemaRefs>

</xml_diff>

<commit_message>
Transactions are sort of working now
</commit_message>
<xml_diff>
--- a/Server Specification.docx
+++ b/Server Specification.docx
@@ -4334,8 +4334,6 @@
       <w:r>
         <w:t>ListTransactions</w:t>
       </w:r>
-      <w:bookmarkStart w:id="27" w:name="_GoBack"/>
-      <w:bookmarkEnd w:id="27"/>
       <w:r>
         <w:t>Form {</w:t>
       </w:r>
@@ -4448,14 +4446,28 @@
           <w:lang w:val="fr-FR"/>
         </w:rPr>
       </w:pPr>
-      <w:bookmarkStart w:id="28" w:name="_/list/current/transactions/{budget_"/>
-      <w:bookmarkStart w:id="29" w:name="_Toc16503477"/>
-      <w:bookmarkEnd w:id="28"/>
+      <w:bookmarkStart w:id="27" w:name="_/list/current/transactions/{budget_"/>
+      <w:bookmarkStart w:id="28" w:name="_Toc16503477"/>
+      <w:bookmarkEnd w:id="27"/>
       <w:r>
         <w:rPr>
           <w:lang w:val="fr-FR"/>
         </w:rPr>
-        <w:t>/list/current/transaction</w:t>
+        <w:t>/list/</w:t>
+      </w:r>
+      <w:r>
+        <w:rPr>
+          <w:lang w:val="fr-FR"/>
+        </w:rPr>
+        <w:t>period</w:t>
+      </w:r>
+      <w:bookmarkStart w:id="29" w:name="_GoBack"/>
+      <w:bookmarkEnd w:id="29"/>
+      <w:r>
+        <w:rPr>
+          <w:lang w:val="fr-FR"/>
+        </w:rPr>
+        <w:t>/transaction</w:t>
       </w:r>
       <w:r>
         <w:rPr>
@@ -4469,7 +4481,7 @@
         </w:rPr>
         <w:t>/{budget_id}</w:t>
       </w:r>
-      <w:bookmarkEnd w:id="29"/>
+      <w:bookmarkEnd w:id="28"/>
     </w:p>
     <w:p>
       <w:r>
@@ -5101,7 +5113,7 @@
     </w:rPrDefault>
     <w:pPrDefault/>
   </w:docDefaults>
-  <w:latentStyles w:defLockedState="0" w:defUIPriority="99" w:defSemiHidden="0" w:defUnhideWhenUsed="0" w:defQFormat="0" w:count="376">
+  <w:latentStyles w:defLockedState="0" w:defUIPriority="99" w:defSemiHidden="0" w:defUnhideWhenUsed="0" w:defQFormat="0" w:count="377">
     <w:lsdException w:name="Normal" w:uiPriority="0" w:qFormat="1"/>
     <w:lsdException w:name="heading 1" w:uiPriority="9" w:qFormat="1"/>
     <w:lsdException w:name="heading 2" w:semiHidden="1" w:uiPriority="9" w:unhideWhenUsed="1" w:qFormat="1"/>
@@ -5207,7 +5219,6 @@
     <w:lsdException w:name="HTML Sample" w:semiHidden="1" w:unhideWhenUsed="1"/>
     <w:lsdException w:name="HTML Typewriter" w:semiHidden="1" w:unhideWhenUsed="1"/>
     <w:lsdException w:name="HTML Variable" w:semiHidden="1" w:unhideWhenUsed="1"/>
-    <w:lsdException w:name="Normal Table" w:semiHidden="1" w:unhideWhenUsed="1"/>
     <w:lsdException w:name="annotation subject" w:semiHidden="1" w:unhideWhenUsed="1"/>
     <w:lsdException w:name="No List" w:semiHidden="1" w:unhideWhenUsed="1"/>
     <w:lsdException w:name="Outline List 1" w:semiHidden="1" w:unhideWhenUsed="1"/>
@@ -5254,10 +5265,8 @@
     <w:lsdException w:name="Table Subtle 2" w:semiHidden="1" w:unhideWhenUsed="1"/>
     <w:lsdException w:name="Table Web 1" w:semiHidden="1" w:unhideWhenUsed="1"/>
     <w:lsdException w:name="Table Web 2" w:semiHidden="1" w:unhideWhenUsed="1"/>
-    <w:lsdException w:name="Table Web 3" w:semiHidden="1" w:unhideWhenUsed="1"/>
     <w:lsdException w:name="Balloon Text" w:semiHidden="1" w:unhideWhenUsed="1"/>
     <w:lsdException w:name="Table Grid" w:uiPriority="39"/>
-    <w:lsdException w:name="Table Theme" w:semiHidden="1" w:unhideWhenUsed="1"/>
     <w:lsdException w:name="Placeholder Text" w:semiHidden="1"/>
     <w:lsdException w:name="No Spacing" w:uiPriority="1" w:qFormat="1"/>
     <w:lsdException w:name="Light Shading" w:uiPriority="60"/>
@@ -5478,6 +5487,7 @@
     <w:lsdException w:name="Hashtag" w:semiHidden="1" w:unhideWhenUsed="1"/>
     <w:lsdException w:name="Unresolved Mention" w:semiHidden="1" w:unhideWhenUsed="1"/>
     <w:lsdException w:name="Smart Link" w:semiHidden="1" w:unhideWhenUsed="1"/>
+    <w:lsdException w:name="Smart Link Error" w:semiHidden="1" w:unhideWhenUsed="1"/>
   </w:latentStyles>
   <w:style w:type="paragraph" w:default="1" w:styleId="Normal">
     <w:name w:val="Normal"/>
@@ -6929,7 +6939,7 @@
 </file>
 
 <file path=customXml/itemProps1.xml><?xml version="1.0" encoding="utf-8"?>
-<ds:datastoreItem xmlns:ds="http://schemas.openxmlformats.org/officeDocument/2006/customXml" ds:itemID="{E5F5DBB4-4980-3740-B7B1-60F5FFC49438}">
+<ds:datastoreItem xmlns:ds="http://schemas.openxmlformats.org/officeDocument/2006/customXml" ds:itemID="{6C584EC4-D61A-704C-B149-F43135C9FE74}">
   <ds:schemaRefs>
     <ds:schemaRef ds:uri="http://schemas.openxmlformats.org/officeDocument/2006/bibliography"/>
   </ds:schemaRefs>

</xml_diff>

<commit_message>
Implemented budget period viewing
</commit_message>
<xml_diff>
--- a/Server Specification.docx
+++ b/Server Specification.docx
@@ -1610,8 +1610,21 @@
       <w:bookmarkEnd w:id="0"/>
     </w:p>
     <w:p>
-      <w:r>
-        <w:t>enum ResultStatus {</w:t>
+      <w:proofErr w:type="spellStart"/>
+      <w:r>
+        <w:t>enum</w:t>
+      </w:r>
+      <w:proofErr w:type="spellEnd"/>
+      <w:r>
+        <w:t xml:space="preserve"> </w:t>
+      </w:r>
+      <w:proofErr w:type="spellStart"/>
+      <w:r>
+        <w:t>ResultStatus</w:t>
+      </w:r>
+      <w:proofErr w:type="spellEnd"/>
+      <w:r>
+        <w:t xml:space="preserve"> {</w:t>
       </w:r>
     </w:p>
     <w:p>
@@ -1623,30 +1636,56 @@
     <w:p>
       <w:r>
         <w:tab/>
-        <w:t>InvalidCredentials,</w:t>
+      </w:r>
+      <w:proofErr w:type="spellStart"/>
+      <w:r>
+        <w:t>InvalidCredentials</w:t>
+      </w:r>
+      <w:proofErr w:type="spellEnd"/>
+      <w:r>
+        <w:t>,</w:t>
       </w:r>
     </w:p>
     <w:p>
       <w:r>
         <w:tab/>
       </w:r>
+      <w:proofErr w:type="spellStart"/>
       <w:r>
         <w:t>Access</w:t>
       </w:r>
       <w:r>
-        <w:t>TokenExpired,</w:t>
+        <w:t>TokenExpired</w:t>
+      </w:r>
+      <w:proofErr w:type="spellEnd"/>
+      <w:r>
+        <w:t>,</w:t>
       </w:r>
     </w:p>
     <w:p>
       <w:r>
         <w:tab/>
-        <w:t>EntryDoesNotExist,</w:t>
+      </w:r>
+      <w:proofErr w:type="spellStart"/>
+      <w:r>
+        <w:t>EntryDoesNotExist</w:t>
+      </w:r>
+      <w:proofErr w:type="spellEnd"/>
+      <w:r>
+        <w:t>,</w:t>
       </w:r>
     </w:p>
     <w:p>
       <w:r>
         <w:tab/>
-        <w:t>Error(error: String),</w:t>
+      </w:r>
+      <w:proofErr w:type="gramStart"/>
+      <w:r>
+        <w:t>Error(</w:t>
+      </w:r>
+      <w:proofErr w:type="gramEnd"/>
+      <w:r>
+        <w:t>error: String),</w:t>
       </w:r>
     </w:p>
     <w:p>
@@ -1656,14 +1695,27 @@
     </w:p>
     <w:p/>
     <w:p>
-      <w:r>
-        <w:t>AccessTokenForm {</w:t>
+      <w:proofErr w:type="spellStart"/>
+      <w:r>
+        <w:t>AccessTokenForm</w:t>
+      </w:r>
+      <w:proofErr w:type="spellEnd"/>
+      <w:r>
+        <w:t xml:space="preserve"> {</w:t>
       </w:r>
     </w:p>
     <w:p>
       <w:r>
         <w:tab/>
-        <w:t>“access_token”: String</w:t>
+        <w:t>“</w:t>
+      </w:r>
+      <w:proofErr w:type="spellStart"/>
+      <w:r>
+        <w:t>access_token</w:t>
+      </w:r>
+      <w:proofErr w:type="spellEnd"/>
+      <w:r>
+        <w:t>”: String</w:t>
       </w:r>
     </w:p>
     <w:p>
@@ -1676,8 +1728,13 @@
       <w:pPr>
         <w:ind w:left="851" w:hanging="851"/>
       </w:pPr>
-      <w:r>
-        <w:t>StatusResult {</w:t>
+      <w:proofErr w:type="spellStart"/>
+      <w:r>
+        <w:t>StatusResult</w:t>
+      </w:r>
+      <w:proofErr w:type="spellEnd"/>
+      <w:r>
+        <w:t xml:space="preserve"> {</w:t>
       </w:r>
     </w:p>
     <w:p>
@@ -1685,9 +1742,11 @@
         <w:tab/>
         <w:t xml:space="preserve">“status”: </w:t>
       </w:r>
+      <w:proofErr w:type="spellStart"/>
       <w:r>
         <w:t>ResultStatus</w:t>
       </w:r>
+      <w:proofErr w:type="spellEnd"/>
     </w:p>
     <w:p>
       <w:pPr>
@@ -1699,15 +1758,28 @@
     </w:p>
     <w:p/>
     <w:p>
-      <w:r>
-        <w:t>SelectForm {</w:t>
+      <w:proofErr w:type="spellStart"/>
+      <w:r>
+        <w:t>SelectForm</w:t>
+      </w:r>
+      <w:proofErr w:type="spellEnd"/>
+      <w:r>
+        <w:t xml:space="preserve"> {</w:t>
       </w:r>
       <w:r>
         <w:br/>
       </w:r>
       <w:r>
         <w:tab/>
-        <w:t>“access_token”: String,</w:t>
+        <w:t>“</w:t>
+      </w:r>
+      <w:proofErr w:type="spellStart"/>
+      <w:r>
+        <w:t>access_token</w:t>
+      </w:r>
+      <w:proofErr w:type="spellEnd"/>
+      <w:r>
+        <w:t>”: String,</w:t>
       </w:r>
     </w:p>
     <w:p>
@@ -1896,8 +1968,17 @@
                 <w:b w:val="0"/>
                 <w:bCs w:val="0"/>
               </w:rPr>
-              <w:t>/get_access_token</w:t>
-            </w:r>
+              <w:t>/</w:t>
+            </w:r>
+            <w:proofErr w:type="spellStart"/>
+            <w:r>
+              <w:rPr>
+                <w:b w:val="0"/>
+                <w:bCs w:val="0"/>
+              </w:rPr>
+              <w:t>get_access_token</w:t>
+            </w:r>
+            <w:proofErr w:type="spellEnd"/>
           </w:p>
         </w:tc>
         <w:tc>
@@ -1963,8 +2044,17 @@
                 <w:b w:val="0"/>
                 <w:bCs w:val="0"/>
               </w:rPr>
-              <w:t>/change_password</w:t>
-            </w:r>
+              <w:t>/</w:t>
+            </w:r>
+            <w:proofErr w:type="spellStart"/>
+            <w:r>
+              <w:rPr>
+                <w:b w:val="0"/>
+                <w:bCs w:val="0"/>
+              </w:rPr>
+              <w:t>change_password</w:t>
+            </w:r>
+            <w:proofErr w:type="spellEnd"/>
           </w:p>
         </w:tc>
         <w:tc>
@@ -2024,15 +2114,24 @@
                 <w:b w:val="0"/>
                 <w:bCs w:val="0"/>
               </w:rPr>
-              <w:t>/register_</w:t>
-            </w:r>
+              <w:t>/</w:t>
+            </w:r>
+            <w:proofErr w:type="spellStart"/>
             <w:r>
               <w:rPr>
                 <w:b w:val="0"/>
                 <w:bCs w:val="0"/>
               </w:rPr>
+              <w:t>register_</w:t>
+            </w:r>
+            <w:r>
+              <w:rPr>
+                <w:b w:val="0"/>
+                <w:bCs w:val="0"/>
+              </w:rPr>
               <w:t>user</w:t>
             </w:r>
+            <w:proofErr w:type="spellEnd"/>
           </w:p>
         </w:tc>
         <w:tc>
@@ -2213,7 +2312,23 @@
                 <w:b w:val="0"/>
                 <w:bCs w:val="0"/>
               </w:rPr>
-              <w:t>/{budget_id}</w:t>
+              <w:t>/{</w:t>
+            </w:r>
+            <w:proofErr w:type="spellStart"/>
+            <w:r>
+              <w:rPr>
+                <w:b w:val="0"/>
+                <w:bCs w:val="0"/>
+              </w:rPr>
+              <w:t>budget_id</w:t>
+            </w:r>
+            <w:proofErr w:type="spellEnd"/>
+            <w:r>
+              <w:rPr>
+                <w:b w:val="0"/>
+                <w:bCs w:val="0"/>
+              </w:rPr>
+              <w:t>}</w:t>
             </w:r>
           </w:p>
         </w:tc>
@@ -2278,7 +2393,23 @@
                 <w:b w:val="0"/>
                 <w:bCs w:val="0"/>
               </w:rPr>
-              <w:t>/{budget_id}</w:t>
+              <w:t>/{</w:t>
+            </w:r>
+            <w:proofErr w:type="spellStart"/>
+            <w:r>
+              <w:rPr>
+                <w:b w:val="0"/>
+                <w:bCs w:val="0"/>
+              </w:rPr>
+              <w:t>budget_id</w:t>
+            </w:r>
+            <w:proofErr w:type="spellEnd"/>
+            <w:r>
+              <w:rPr>
+                <w:b w:val="0"/>
+                <w:bCs w:val="0"/>
+              </w:rPr>
+              <w:t>}</w:t>
             </w:r>
           </w:p>
         </w:tc>
@@ -2333,7 +2464,23 @@
                 <w:b w:val="0"/>
                 <w:bCs w:val="0"/>
               </w:rPr>
-              <w:t>/access/budget/list/{budget_id}</w:t>
+              <w:t>/access/budget/list/{</w:t>
+            </w:r>
+            <w:proofErr w:type="spellStart"/>
+            <w:r>
+              <w:rPr>
+                <w:b w:val="0"/>
+                <w:bCs w:val="0"/>
+              </w:rPr>
+              <w:t>budget_id</w:t>
+            </w:r>
+            <w:proofErr w:type="spellEnd"/>
+            <w:r>
+              <w:rPr>
+                <w:b w:val="0"/>
+                <w:bCs w:val="0"/>
+              </w:rPr>
+              <w:t>}</w:t>
             </w:r>
           </w:p>
         </w:tc>
@@ -2391,7 +2538,23 @@
                 <w:b w:val="0"/>
                 <w:bCs w:val="0"/>
               </w:rPr>
-              <w:t>/access/budget/add/{budget_id}</w:t>
+              <w:t>/access/budget/add/{</w:t>
+            </w:r>
+            <w:proofErr w:type="spellStart"/>
+            <w:r>
+              <w:rPr>
+                <w:b w:val="0"/>
+                <w:bCs w:val="0"/>
+              </w:rPr>
+              <w:t>budget_id</w:t>
+            </w:r>
+            <w:proofErr w:type="spellEnd"/>
+            <w:r>
+              <w:rPr>
+                <w:b w:val="0"/>
+                <w:bCs w:val="0"/>
+              </w:rPr>
+              <w:t>}</w:t>
             </w:r>
           </w:p>
         </w:tc>
@@ -2446,7 +2609,23 @@
                 <w:b w:val="0"/>
                 <w:bCs w:val="0"/>
               </w:rPr>
-              <w:t>/access/budget/remove/{budget_id}</w:t>
+              <w:t>/access/budget/remove/{</w:t>
+            </w:r>
+            <w:proofErr w:type="spellStart"/>
+            <w:r>
+              <w:rPr>
+                <w:b w:val="0"/>
+                <w:bCs w:val="0"/>
+              </w:rPr>
+              <w:t>budget_id</w:t>
+            </w:r>
+            <w:proofErr w:type="spellEnd"/>
+            <w:r>
+              <w:rPr>
+                <w:b w:val="0"/>
+                <w:bCs w:val="0"/>
+              </w:rPr>
+              <w:t>}</w:t>
             </w:r>
           </w:p>
         </w:tc>
@@ -2504,7 +2683,23 @@
                 <w:b w:val="0"/>
                 <w:bCs w:val="0"/>
               </w:rPr>
-              <w:t>/list/transactions/{budget_id}</w:t>
+              <w:t>/list/transactions/{</w:t>
+            </w:r>
+            <w:proofErr w:type="spellStart"/>
+            <w:r>
+              <w:rPr>
+                <w:b w:val="0"/>
+                <w:bCs w:val="0"/>
+              </w:rPr>
+              <w:t>budget_id</w:t>
+            </w:r>
+            <w:proofErr w:type="spellEnd"/>
+            <w:r>
+              <w:rPr>
+                <w:b w:val="0"/>
+                <w:bCs w:val="0"/>
+              </w:rPr>
+              <w:t>}</w:t>
             </w:r>
           </w:p>
         </w:tc>
@@ -2561,23 +2756,77 @@
                 <w:bCs w:val="0"/>
                 <w:lang w:val="fr-FR"/>
               </w:rPr>
-              <w:t>/list/current/transaction</w:t>
-            </w:r>
+              <w:t>/</w:t>
+            </w:r>
+            <w:proofErr w:type="spellStart"/>
             <w:r>
               <w:rPr>
                 <w:b w:val="0"/>
                 <w:bCs w:val="0"/>
                 <w:lang w:val="fr-FR"/>
               </w:rPr>
-              <w:t>s</w:t>
-            </w:r>
+              <w:t>list</w:t>
+            </w:r>
+            <w:proofErr w:type="spellEnd"/>
             <w:r>
               <w:rPr>
                 <w:b w:val="0"/>
                 <w:bCs w:val="0"/>
                 <w:lang w:val="fr-FR"/>
               </w:rPr>
-              <w:t>/{budget_id}</w:t>
+              <w:t>/</w:t>
+            </w:r>
+            <w:proofErr w:type="spellStart"/>
+            <w:r>
+              <w:rPr>
+                <w:b w:val="0"/>
+                <w:bCs w:val="0"/>
+                <w:lang w:val="fr-FR"/>
+              </w:rPr>
+              <w:t>current</w:t>
+            </w:r>
+            <w:proofErr w:type="spellEnd"/>
+            <w:r>
+              <w:rPr>
+                <w:b w:val="0"/>
+                <w:bCs w:val="0"/>
+                <w:lang w:val="fr-FR"/>
+              </w:rPr>
+              <w:t>/transaction</w:t>
+            </w:r>
+            <w:r>
+              <w:rPr>
+                <w:b w:val="0"/>
+                <w:bCs w:val="0"/>
+                <w:lang w:val="fr-FR"/>
+              </w:rPr>
+              <w:t>s</w:t>
+            </w:r>
+            <w:r>
+              <w:rPr>
+                <w:b w:val="0"/>
+                <w:bCs w:val="0"/>
+                <w:lang w:val="fr-FR"/>
+              </w:rPr>
+              <w:t>/{</w:t>
+            </w:r>
+            <w:proofErr w:type="spellStart"/>
+            <w:r>
+              <w:rPr>
+                <w:b w:val="0"/>
+                <w:bCs w:val="0"/>
+                <w:lang w:val="fr-FR"/>
+              </w:rPr>
+              <w:t>budget_id</w:t>
+            </w:r>
+            <w:proofErr w:type="spellEnd"/>
+            <w:r>
+              <w:rPr>
+                <w:b w:val="0"/>
+                <w:bCs w:val="0"/>
+                <w:lang w:val="fr-FR"/>
+              </w:rPr>
+              <w:t>}</w:t>
             </w:r>
           </w:p>
         </w:tc>
@@ -2649,7 +2898,23 @@
                 <w:b w:val="0"/>
                 <w:bCs w:val="0"/>
               </w:rPr>
-              <w:t>transactions/{budget_id}</w:t>
+              <w:t>transactions/{</w:t>
+            </w:r>
+            <w:proofErr w:type="spellStart"/>
+            <w:r>
+              <w:rPr>
+                <w:b w:val="0"/>
+                <w:bCs w:val="0"/>
+              </w:rPr>
+              <w:t>budget_id</w:t>
+            </w:r>
+            <w:proofErr w:type="spellEnd"/>
+            <w:r>
+              <w:rPr>
+                <w:b w:val="0"/>
+                <w:bCs w:val="0"/>
+              </w:rPr>
+              <w:t>}</w:t>
             </w:r>
           </w:p>
         </w:tc>
@@ -2708,13 +2973,23 @@
               </w:rPr>
               <w:t>/</w:t>
             </w:r>
+            <w:proofErr w:type="spellStart"/>
             <w:r>
               <w:rPr>
                 <w:b w:val="0"/>
                 <w:bCs w:val="0"/>
                 <w:lang w:val="fr-FR"/>
               </w:rPr>
-              <w:t>add/transaction</w:t>
+              <w:t>add</w:t>
+            </w:r>
+            <w:proofErr w:type="spellEnd"/>
+            <w:r>
+              <w:rPr>
+                <w:b w:val="0"/>
+                <w:bCs w:val="0"/>
+                <w:lang w:val="fr-FR"/>
+              </w:rPr>
+              <w:t>/transaction</w:t>
             </w:r>
           </w:p>
         </w:tc>
@@ -2774,7 +3049,43 @@
                 <w:bCs w:val="0"/>
                 <w:lang w:val="fr-FR"/>
               </w:rPr>
-              <w:t>/delete/transaction/{transaction_id}</w:t>
+              <w:t>/</w:t>
+            </w:r>
+            <w:proofErr w:type="spellStart"/>
+            <w:r>
+              <w:rPr>
+                <w:b w:val="0"/>
+                <w:bCs w:val="0"/>
+                <w:lang w:val="fr-FR"/>
+              </w:rPr>
+              <w:t>delete</w:t>
+            </w:r>
+            <w:proofErr w:type="spellEnd"/>
+            <w:r>
+              <w:rPr>
+                <w:b w:val="0"/>
+                <w:bCs w:val="0"/>
+                <w:lang w:val="fr-FR"/>
+              </w:rPr>
+              <w:t>/transaction/{</w:t>
+            </w:r>
+            <w:proofErr w:type="spellStart"/>
+            <w:r>
+              <w:rPr>
+                <w:b w:val="0"/>
+                <w:bCs w:val="0"/>
+                <w:lang w:val="fr-FR"/>
+              </w:rPr>
+              <w:t>transaction_id</w:t>
+            </w:r>
+            <w:proofErr w:type="spellEnd"/>
+            <w:r>
+              <w:rPr>
+                <w:b w:val="0"/>
+                <w:bCs w:val="0"/>
+                <w:lang w:val="fr-FR"/>
+              </w:rPr>
+              <w:t>}</w:t>
             </w:r>
           </w:p>
         </w:tc>
@@ -2831,7 +3142,43 @@
                 <w:bCs w:val="0"/>
                 <w:lang w:val="fr-FR"/>
               </w:rPr>
-              <w:t>/get/transaction/{transaction_id}</w:t>
+              <w:t>/</w:t>
+            </w:r>
+            <w:proofErr w:type="spellStart"/>
+            <w:r>
+              <w:rPr>
+                <w:b w:val="0"/>
+                <w:bCs w:val="0"/>
+                <w:lang w:val="fr-FR"/>
+              </w:rPr>
+              <w:t>get</w:t>
+            </w:r>
+            <w:proofErr w:type="spellEnd"/>
+            <w:r>
+              <w:rPr>
+                <w:b w:val="0"/>
+                <w:bCs w:val="0"/>
+                <w:lang w:val="fr-FR"/>
+              </w:rPr>
+              <w:t>/transaction/{</w:t>
+            </w:r>
+            <w:proofErr w:type="spellStart"/>
+            <w:r>
+              <w:rPr>
+                <w:b w:val="0"/>
+                <w:bCs w:val="0"/>
+                <w:lang w:val="fr-FR"/>
+              </w:rPr>
+              <w:t>transaction_id</w:t>
+            </w:r>
+            <w:proofErr w:type="spellEnd"/>
+            <w:r>
+              <w:rPr>
+                <w:b w:val="0"/>
+                <w:bCs w:val="0"/>
+                <w:lang w:val="fr-FR"/>
+              </w:rPr>
+              <w:t>}</w:t>
             </w:r>
           </w:p>
         </w:tc>
@@ -2904,9 +3251,14 @@
       <w:bookmarkStart w:id="6" w:name="_Toc16503466"/>
       <w:bookmarkEnd w:id="5"/>
       <w:r>
-        <w:t>/get_access_token</w:t>
+        <w:t>/</w:t>
+      </w:r>
+      <w:proofErr w:type="spellStart"/>
+      <w:r>
+        <w:t>get_access_token</w:t>
       </w:r>
       <w:bookmarkEnd w:id="6"/>
+      <w:proofErr w:type="spellEnd"/>
     </w:p>
     <w:p>
       <w:pPr>
@@ -2940,9 +3292,11 @@
       <w:pPr>
         <w:shd w:val="clear" w:color="auto" w:fill="F2F2F2" w:themeFill="background1" w:themeFillShade="F2"/>
       </w:pPr>
+      <w:proofErr w:type="spellStart"/>
       <w:r>
         <w:t>CredentialForm</w:t>
       </w:r>
+      <w:proofErr w:type="spellEnd"/>
       <w:r>
         <w:t xml:space="preserve"> </w:t>
       </w:r>
@@ -2994,11 +3348,16 @@
       <w:pPr>
         <w:shd w:val="clear" w:color="auto" w:fill="F2F2F2" w:themeFill="background1" w:themeFillShade="F2"/>
       </w:pPr>
+      <w:proofErr w:type="spellStart"/>
       <w:r>
         <w:t>AccessTokenResul</w:t>
       </w:r>
       <w:r>
-        <w:t xml:space="preserve">t </w:t>
+        <w:t>t</w:t>
+      </w:r>
+      <w:proofErr w:type="spellEnd"/>
+      <w:r>
+        <w:t xml:space="preserve"> </w:t>
       </w:r>
       <w:r>
         <w:t>{</w:t>
@@ -3012,9 +3371,11 @@
       <w:r>
         <w:t xml:space="preserve">“status”: </w:t>
       </w:r>
+      <w:proofErr w:type="spellStart"/>
       <w:r>
         <w:t>ResultStatus</w:t>
       </w:r>
+      <w:proofErr w:type="spellEnd"/>
       <w:r>
         <w:t>,</w:t>
       </w:r>
@@ -3023,7 +3384,15 @@
       </w:r>
       <w:r>
         <w:tab/>
-        <w:t>“access_token”: Option&lt;String&gt;</w:t>
+        <w:t>“</w:t>
+      </w:r>
+      <w:proofErr w:type="spellStart"/>
+      <w:r>
+        <w:t>access_token</w:t>
+      </w:r>
+      <w:proofErr w:type="spellEnd"/>
+      <w:r>
+        <w:t>”: Option&lt;String&gt;</w:t>
       </w:r>
     </w:p>
     <w:p>
@@ -3043,9 +3412,14 @@
       <w:bookmarkStart w:id="8" w:name="_Toc16503467"/>
       <w:bookmarkEnd w:id="7"/>
       <w:r>
-        <w:t>/change_password</w:t>
+        <w:t>/</w:t>
+      </w:r>
+      <w:proofErr w:type="spellStart"/>
+      <w:r>
+        <w:t>change_password</w:t>
       </w:r>
       <w:bookmarkEnd w:id="8"/>
+      <w:proofErr w:type="spellEnd"/>
     </w:p>
     <w:p>
       <w:pPr>
@@ -3073,9 +3447,11 @@
       <w:pPr>
         <w:ind w:left="851" w:hanging="851"/>
       </w:pPr>
+      <w:proofErr w:type="spellStart"/>
       <w:r>
         <w:t>ChangePasswordForm</w:t>
       </w:r>
+      <w:proofErr w:type="spellEnd"/>
       <w:r>
         <w:t xml:space="preserve"> </w:t>
       </w:r>
@@ -3091,20 +3467,13 @@
         <w:tab/>
         <w:t>“</w:t>
       </w:r>
+      <w:proofErr w:type="spellStart"/>
       <w:r>
         <w:t>access_token</w:t>
       </w:r>
+      <w:proofErr w:type="spellEnd"/>
       <w:r>
         <w:t>”: String,</w:t>
-      </w:r>
-    </w:p>
-    <w:p>
-      <w:pPr>
-        <w:ind w:left="851" w:hanging="851"/>
-      </w:pPr>
-      <w:r>
-        <w:tab/>
-        <w:t>“current_password”: String</w:t>
       </w:r>
     </w:p>
     <w:p>
@@ -3115,9 +3484,28 @@
         <w:tab/>
         <w:t>“</w:t>
       </w:r>
+      <w:proofErr w:type="spellStart"/>
+      <w:r>
+        <w:t>current_password</w:t>
+      </w:r>
+      <w:proofErr w:type="spellEnd"/>
+      <w:r>
+        <w:t>”: String</w:t>
+      </w:r>
+    </w:p>
+    <w:p>
+      <w:pPr>
+        <w:ind w:left="851" w:hanging="851"/>
+      </w:pPr>
+      <w:r>
+        <w:tab/>
+        <w:t>“</w:t>
+      </w:r>
+      <w:proofErr w:type="spellStart"/>
       <w:r>
         <w:t>new_password</w:t>
       </w:r>
+      <w:proofErr w:type="spellEnd"/>
       <w:r>
         <w:t>”: String</w:t>
       </w:r>
@@ -3148,8 +3536,13 @@
       <w:pPr>
         <w:ind w:left="851" w:hanging="851"/>
       </w:pPr>
-      <w:r>
-        <w:t xml:space="preserve">AccessTokenResult </w:t>
+      <w:proofErr w:type="spellStart"/>
+      <w:r>
+        <w:t>AccessTokenResult</w:t>
+      </w:r>
+      <w:proofErr w:type="spellEnd"/>
+      <w:r>
+        <w:t xml:space="preserve"> </w:t>
       </w:r>
       <w:r>
         <w:t>{</w:t>
@@ -3163,15 +3556,25 @@
         <w:tab/>
         <w:t xml:space="preserve">“status”: </w:t>
       </w:r>
+      <w:proofErr w:type="spellStart"/>
       <w:r>
         <w:t>ResultStatus</w:t>
       </w:r>
+      <w:proofErr w:type="spellEnd"/>
       <w:r>
         <w:t>,</w:t>
       </w:r>
       <w:r>
         <w:br/>
-        <w:t>“access_token”: Option&lt;String</w:t>
+        <w:t>“</w:t>
+      </w:r>
+      <w:proofErr w:type="spellStart"/>
+      <w:r>
+        <w:t>access_token</w:t>
+      </w:r>
+      <w:proofErr w:type="spellEnd"/>
+      <w:r>
+        <w:t>”: Option&lt;String</w:t>
       </w:r>
       <w:r>
         <w:t>&gt;</w:t>
@@ -3195,12 +3598,17 @@
       <w:bookmarkStart w:id="10" w:name="_Toc16503468"/>
       <w:bookmarkEnd w:id="9"/>
       <w:r>
-        <w:t>/register_</w:t>
+        <w:t>/</w:t>
+      </w:r>
+      <w:proofErr w:type="spellStart"/>
+      <w:r>
+        <w:t>register_</w:t>
       </w:r>
       <w:r>
         <w:t>user</w:t>
       </w:r>
       <w:bookmarkEnd w:id="10"/>
+      <w:proofErr w:type="spellEnd"/>
     </w:p>
     <w:p>
       <w:pPr>
@@ -3230,9 +3638,11 @@
         <w:shd w:val="clear" w:color="auto" w:fill="F2F2F2" w:themeFill="background1" w:themeFillShade="F2"/>
         <w:ind w:left="851" w:hanging="851"/>
       </w:pPr>
+      <w:proofErr w:type="spellStart"/>
       <w:r>
         <w:t>RegisterAccountForm</w:t>
       </w:r>
+      <w:proofErr w:type="spellEnd"/>
       <w:r>
         <w:t xml:space="preserve"> </w:t>
       </w:r>
@@ -3290,8 +3700,13 @@
         <w:shd w:val="clear" w:color="auto" w:fill="F2F2F2" w:themeFill="background1" w:themeFillShade="F2"/>
         <w:ind w:left="851" w:hanging="851"/>
       </w:pPr>
-      <w:r>
-        <w:t xml:space="preserve">AccessTokenResult </w:t>
+      <w:proofErr w:type="spellStart"/>
+      <w:r>
+        <w:t>AccessTokenResult</w:t>
+      </w:r>
+      <w:proofErr w:type="spellEnd"/>
+      <w:r>
+        <w:t xml:space="preserve"> </w:t>
       </w:r>
       <w:r>
         <w:t>{</w:t>
@@ -3304,11 +3719,27 @@
       </w:pPr>
       <w:r>
         <w:tab/>
-        <w:t>“status”: ResultStatus,</w:t>
+        <w:t xml:space="preserve">“status”: </w:t>
+      </w:r>
+      <w:proofErr w:type="spellStart"/>
+      <w:r>
+        <w:t>ResultStatus</w:t>
+      </w:r>
+      <w:proofErr w:type="spellEnd"/>
+      <w:r>
+        <w:t>,</w:t>
       </w:r>
       <w:r>
         <w:br/>
-        <w:t>“access_token”: Option&lt;String&gt;</w:t>
+        <w:t>“</w:t>
+      </w:r>
+      <w:proofErr w:type="spellStart"/>
+      <w:r>
+        <w:t>access_token</w:t>
+      </w:r>
+      <w:proofErr w:type="spellEnd"/>
+      <w:r>
+        <w:t>”: Option&lt;String&gt;</w:t>
       </w:r>
     </w:p>
     <w:p>
@@ -3362,8 +3793,13 @@
       <w:pPr>
         <w:ind w:left="851" w:hanging="851"/>
       </w:pPr>
-      <w:r>
-        <w:t>AccessTokenForm {</w:t>
+      <w:proofErr w:type="spellStart"/>
+      <w:r>
+        <w:t>AccessTokenForm</w:t>
+      </w:r>
+      <w:proofErr w:type="spellEnd"/>
+      <w:r>
+        <w:t xml:space="preserve"> {</w:t>
       </w:r>
     </w:p>
     <w:p>
@@ -3372,7 +3808,15 @@
       </w:pPr>
       <w:r>
         <w:tab/>
-        <w:t>“access_token”: String</w:t>
+        <w:t>“</w:t>
+      </w:r>
+      <w:proofErr w:type="spellStart"/>
+      <w:r>
+        <w:t>access_token</w:t>
+      </w:r>
+      <w:proofErr w:type="spellEnd"/>
+      <w:r>
+        <w:t>”: String</w:t>
       </w:r>
     </w:p>
     <w:p>
@@ -3401,9 +3845,11 @@
       <w:pPr>
         <w:ind w:left="851" w:hanging="851"/>
       </w:pPr>
+      <w:proofErr w:type="spellStart"/>
       <w:r>
         <w:t>BudgetListResult</w:t>
       </w:r>
+      <w:proofErr w:type="spellEnd"/>
       <w:r>
         <w:t xml:space="preserve"> </w:t>
       </w:r>
@@ -3417,14 +3863,30 @@
       </w:pPr>
       <w:r>
         <w:tab/>
-        <w:t>“status”: ResultStatus,</w:t>
+        <w:t xml:space="preserve">“status”: </w:t>
+      </w:r>
+      <w:proofErr w:type="spellStart"/>
+      <w:r>
+        <w:t>ResultStatus</w:t>
+      </w:r>
+      <w:proofErr w:type="spellEnd"/>
+      <w:r>
+        <w:t>,</w:t>
       </w:r>
       <w:r>
         <w:br/>
         <w:t>“</w:t>
       </w:r>
       <w:r>
-        <w:t>budgets”: Option&lt;Vec&lt;Budget&gt;&gt;</w:t>
+        <w:t>budgets”: Option&lt;</w:t>
+      </w:r>
+      <w:proofErr w:type="spellStart"/>
+      <w:r>
+        <w:t>Vec</w:t>
+      </w:r>
+      <w:proofErr w:type="spellEnd"/>
+      <w:r>
+        <w:t>&lt;Budget&gt;&gt;</w:t>
       </w:r>
     </w:p>
     <w:p>
@@ -3488,15 +3950,28 @@
       <w:pPr>
         <w:shd w:val="clear" w:color="auto" w:fill="F2F2F2" w:themeFill="background1" w:themeFillShade="F2"/>
       </w:pPr>
-      <w:r>
-        <w:t>AddBudgetForm {</w:t>
+      <w:proofErr w:type="spellStart"/>
+      <w:r>
+        <w:t>AddBudgetForm</w:t>
+      </w:r>
+      <w:proofErr w:type="spellEnd"/>
+      <w:r>
+        <w:t xml:space="preserve"> {</w:t>
       </w:r>
       <w:r>
         <w:br/>
       </w:r>
       <w:r>
         <w:tab/>
-        <w:t>“access_token”: String,</w:t>
+        <w:t>“</w:t>
+      </w:r>
+      <w:proofErr w:type="spellStart"/>
+      <w:r>
+        <w:t>access_token</w:t>
+      </w:r>
+      <w:proofErr w:type="spellEnd"/>
+      <w:r>
+        <w:t>”: String,</w:t>
       </w:r>
     </w:p>
     <w:p>
@@ -3505,7 +3980,15 @@
       </w:pPr>
       <w:r>
         <w:tab/>
-        <w:t>“budget_name”: String,</w:t>
+        <w:t>“</w:t>
+      </w:r>
+      <w:proofErr w:type="spellStart"/>
+      <w:r>
+        <w:t>budget_name</w:t>
+      </w:r>
+      <w:proofErr w:type="spellEnd"/>
+      <w:r>
+        <w:t>”: String,</w:t>
       </w:r>
     </w:p>
     <w:p>
@@ -3514,11 +3997,16 @@
       </w:pPr>
       <w:r>
         <w:tab/>
-        <w:t>“budget</w:t>
+        <w:t>“</w:t>
+      </w:r>
+      <w:proofErr w:type="spellStart"/>
+      <w:r>
+        <w:t>budget</w:t>
       </w:r>
       <w:r>
         <w:t>_period_length</w:t>
       </w:r>
+      <w:proofErr w:type="spellEnd"/>
       <w:r>
         <w:t xml:space="preserve">”: </w:t>
       </w:r>
@@ -3557,9 +4045,11 @@
         <w:shd w:val="clear" w:color="auto" w:fill="F2F2F2" w:themeFill="background1" w:themeFillShade="F2"/>
         <w:ind w:left="851" w:hanging="851"/>
       </w:pPr>
+      <w:proofErr w:type="spellStart"/>
       <w:r>
         <w:t>BudgetResult</w:t>
       </w:r>
+      <w:proofErr w:type="spellEnd"/>
       <w:r>
         <w:t xml:space="preserve"> </w:t>
       </w:r>
@@ -3574,7 +4064,15 @@
       </w:pPr>
       <w:r>
         <w:tab/>
-        <w:t>“status”: ResultStatus,</w:t>
+        <w:t xml:space="preserve">“status”: </w:t>
+      </w:r>
+      <w:proofErr w:type="spellStart"/>
+      <w:r>
+        <w:t>ResultStatus</w:t>
+      </w:r>
+      <w:proofErr w:type="spellEnd"/>
+      <w:r>
+        <w:t>,</w:t>
       </w:r>
       <w:r>
         <w:br/>
@@ -3621,12 +4119,14 @@
       </w:r>
     </w:p>
     <w:p>
+      <w:proofErr w:type="spellStart"/>
       <w:r>
         <w:t>Select</w:t>
       </w:r>
       <w:r>
         <w:t>Form</w:t>
       </w:r>
+      <w:proofErr w:type="spellEnd"/>
       <w:r>
         <w:t xml:space="preserve"> {</w:t>
       </w:r>
@@ -3635,7 +4135,15 @@
       </w:r>
       <w:r>
         <w:tab/>
-        <w:t>“access_token”: String</w:t>
+        <w:t>“</w:t>
+      </w:r>
+      <w:proofErr w:type="spellStart"/>
+      <w:r>
+        <w:t>access_token</w:t>
+      </w:r>
+      <w:proofErr w:type="spellEnd"/>
+      <w:r>
+        <w:t>”: String</w:t>
       </w:r>
       <w:r>
         <w:t>,</w:t>
@@ -3666,12 +4174,14 @@
       <w:pPr>
         <w:ind w:left="851" w:hanging="851"/>
       </w:pPr>
+      <w:proofErr w:type="spellStart"/>
       <w:r>
         <w:t>Status</w:t>
       </w:r>
       <w:r>
         <w:t>Result</w:t>
       </w:r>
+      <w:proofErr w:type="spellEnd"/>
       <w:r>
         <w:t xml:space="preserve"> </w:t>
       </w:r>
@@ -3687,9 +4197,11 @@
         <w:tab/>
         <w:t xml:space="preserve">“status”: </w:t>
       </w:r>
+      <w:proofErr w:type="spellStart"/>
       <w:r>
         <w:t>ResultStatus</w:t>
       </w:r>
+      <w:proofErr w:type="spellEnd"/>
     </w:p>
     <w:p>
       <w:pPr>
@@ -3753,15 +4265,28 @@
       <w:pPr>
         <w:shd w:val="clear" w:color="auto" w:fill="F2F2F2" w:themeFill="background1" w:themeFillShade="F2"/>
       </w:pPr>
-      <w:r>
-        <w:t>SelectForm {</w:t>
+      <w:proofErr w:type="spellStart"/>
+      <w:r>
+        <w:t>SelectForm</w:t>
+      </w:r>
+      <w:proofErr w:type="spellEnd"/>
+      <w:r>
+        <w:t xml:space="preserve"> {</w:t>
       </w:r>
       <w:r>
         <w:br/>
       </w:r>
       <w:r>
         <w:tab/>
-        <w:t>“access_token”: String,</w:t>
+        <w:t>“</w:t>
+      </w:r>
+      <w:proofErr w:type="spellStart"/>
+      <w:r>
+        <w:t>access_token</w:t>
+      </w:r>
+      <w:proofErr w:type="spellEnd"/>
+      <w:r>
+        <w:t>”: String,</w:t>
       </w:r>
     </w:p>
     <w:p>
@@ -3801,9 +4326,11 @@
         <w:shd w:val="clear" w:color="auto" w:fill="F2F2F2" w:themeFill="background1" w:themeFillShade="F2"/>
         <w:ind w:left="851" w:hanging="851"/>
       </w:pPr>
+      <w:proofErr w:type="spellStart"/>
       <w:r>
         <w:t>BudgetResult</w:t>
       </w:r>
+      <w:proofErr w:type="spellEnd"/>
       <w:r>
         <w:t xml:space="preserve"> {</w:t>
       </w:r>
@@ -3815,8 +4342,13 @@
       </w:pPr>
       <w:r>
         <w:tab/>
-        <w:t>“status”: ResultStatus</w:t>
-      </w:r>
+        <w:t xml:space="preserve">“status”: </w:t>
+      </w:r>
+      <w:proofErr w:type="spellStart"/>
+      <w:r>
+        <w:t>ResultStatus</w:t>
+      </w:r>
+      <w:proofErr w:type="spellEnd"/>
       <w:r>
         <w:t>,</w:t>
       </w:r>
@@ -3855,9 +4387,11 @@
       <w:r>
         <w:t>list/</w:t>
       </w:r>
+      <w:proofErr w:type="spellStart"/>
       <w:r>
         <w:t>can_access_budget</w:t>
       </w:r>
+      <w:proofErr w:type="spellEnd"/>
     </w:p>
     <w:p>
       <w:r>
@@ -3877,18 +4411,31 @@
       </w:r>
     </w:p>
     <w:p>
+      <w:proofErr w:type="spellStart"/>
       <w:r>
         <w:t>Select</w:t>
       </w:r>
       <w:r>
-        <w:t>Form {</w:t>
+        <w:t>Form</w:t>
+      </w:r>
+      <w:proofErr w:type="spellEnd"/>
+      <w:r>
+        <w:t xml:space="preserve"> {</w:t>
       </w:r>
       <w:r>
         <w:br/>
       </w:r>
       <w:r>
         <w:tab/>
-        <w:t>“access_token”: String</w:t>
+        <w:t>“</w:t>
+      </w:r>
+      <w:proofErr w:type="spellStart"/>
+      <w:r>
+        <w:t>access_token</w:t>
+      </w:r>
+      <w:proofErr w:type="spellEnd"/>
+      <w:r>
+        <w:t>”: String</w:t>
       </w:r>
       <w:r>
         <w:t>,</w:t>
@@ -3919,9 +4466,11 @@
       <w:pPr>
         <w:ind w:left="851" w:hanging="851"/>
       </w:pPr>
+      <w:proofErr w:type="spellStart"/>
       <w:r>
         <w:t>UserListResult</w:t>
       </w:r>
+      <w:proofErr w:type="spellEnd"/>
       <w:r>
         <w:t xml:space="preserve"> {</w:t>
       </w:r>
@@ -3932,7 +4481,15 @@
       </w:pPr>
       <w:r>
         <w:tab/>
-        <w:t>“status”: ResultStatus,</w:t>
+        <w:t xml:space="preserve">“status”: </w:t>
+      </w:r>
+      <w:proofErr w:type="spellStart"/>
+      <w:r>
+        <w:t>ResultStatus</w:t>
+      </w:r>
+      <w:proofErr w:type="spellEnd"/>
+      <w:r>
+        <w:t>,</w:t>
       </w:r>
     </w:p>
     <w:p>
@@ -3950,7 +4507,15 @@
         <w:t xml:space="preserve">”: </w:t>
       </w:r>
       <w:r>
-        <w:t>Option&lt;Vec&lt;</w:t>
+        <w:t>Option&lt;</w:t>
+      </w:r>
+      <w:proofErr w:type="spellStart"/>
+      <w:r>
+        <w:t>Vec</w:t>
+      </w:r>
+      <w:proofErr w:type="spellEnd"/>
+      <w:r>
+        <w:t>&lt;</w:t>
       </w:r>
       <w:r>
         <w:t>String</w:t>
@@ -3987,9 +4552,11 @@
       <w:r>
         <w:t>add/</w:t>
       </w:r>
+      <w:proofErr w:type="spellStart"/>
       <w:r>
         <w:t>can_access_budget</w:t>
       </w:r>
+      <w:proofErr w:type="spellEnd"/>
     </w:p>
     <w:p>
       <w:pPr>
@@ -4056,12 +4623,14 @@
       <w:pPr>
         <w:shd w:val="clear" w:color="auto" w:fill="F2F2F2" w:themeFill="background1" w:themeFillShade="F2"/>
       </w:pPr>
+      <w:proofErr w:type="spellStart"/>
       <w:r>
         <w:t>CanAccessBudget</w:t>
       </w:r>
       <w:r>
         <w:t>Form</w:t>
       </w:r>
+      <w:proofErr w:type="spellEnd"/>
       <w:r>
         <w:t xml:space="preserve"> {</w:t>
       </w:r>
@@ -4070,7 +4639,15 @@
       </w:r>
       <w:r>
         <w:tab/>
-        <w:t>“access_token”: String</w:t>
+        <w:t>“</w:t>
+      </w:r>
+      <w:proofErr w:type="spellStart"/>
+      <w:r>
+        <w:t>access_token</w:t>
+      </w:r>
+      <w:proofErr w:type="spellEnd"/>
+      <w:r>
+        <w:t>”: String</w:t>
       </w:r>
       <w:r>
         <w:t>,</w:t>
@@ -4100,7 +4677,15 @@
       </w:pPr>
       <w:r>
         <w:tab/>
-        <w:t>“budget_id”: i64</w:t>
+        <w:t>“</w:t>
+      </w:r>
+      <w:proofErr w:type="spellStart"/>
+      <w:r>
+        <w:t>budget_id</w:t>
+      </w:r>
+      <w:proofErr w:type="spellEnd"/>
+      <w:r>
+        <w:t>”: i64</w:t>
       </w:r>
     </w:p>
     <w:p>
@@ -4131,8 +4716,13 @@
         <w:shd w:val="clear" w:color="auto" w:fill="F2F2F2" w:themeFill="background1" w:themeFillShade="F2"/>
         <w:ind w:left="851" w:hanging="851"/>
       </w:pPr>
-      <w:r>
-        <w:t xml:space="preserve">StatusResult </w:t>
+      <w:proofErr w:type="spellStart"/>
+      <w:r>
+        <w:t>StatusResult</w:t>
+      </w:r>
+      <w:proofErr w:type="spellEnd"/>
+      <w:r>
+        <w:t xml:space="preserve"> </w:t>
       </w:r>
       <w:r>
         <w:t>{</w:t>
@@ -4145,8 +4735,13 @@
       </w:pPr>
       <w:r>
         <w:tab/>
-        <w:t>“status”: ResultStatus</w:t>
-      </w:r>
+        <w:t xml:space="preserve">“status”: </w:t>
+      </w:r>
+      <w:proofErr w:type="spellStart"/>
+      <w:r>
+        <w:t>ResultStatus</w:t>
+      </w:r>
+      <w:proofErr w:type="spellEnd"/>
     </w:p>
     <w:p>
       <w:pPr>
@@ -4171,8 +4766,13 @@
       </w:r>
       <w:bookmarkEnd w:id="24"/>
       <w:r>
-        <w:t>delete/can_access_budget</w:t>
-      </w:r>
+        <w:t>delete/</w:t>
+      </w:r>
+      <w:proofErr w:type="spellStart"/>
+      <w:r>
+        <w:t>can_access_budget</w:t>
+      </w:r>
+      <w:proofErr w:type="spellEnd"/>
     </w:p>
     <w:p>
       <w:r>
@@ -4224,15 +4824,28 @@
       </w:r>
     </w:p>
     <w:p>
-      <w:r>
-        <w:t>CanAccessBudgetForm {</w:t>
+      <w:proofErr w:type="spellStart"/>
+      <w:r>
+        <w:t>CanAccessBudgetForm</w:t>
+      </w:r>
+      <w:proofErr w:type="spellEnd"/>
+      <w:r>
+        <w:t xml:space="preserve"> {</w:t>
       </w:r>
       <w:r>
         <w:br/>
       </w:r>
       <w:r>
         <w:tab/>
-        <w:t>“access_token”: String,</w:t>
+        <w:t>“</w:t>
+      </w:r>
+      <w:proofErr w:type="spellStart"/>
+      <w:r>
+        <w:t>access_token</w:t>
+      </w:r>
+      <w:proofErr w:type="spellEnd"/>
+      <w:r>
+        <w:t>”: String,</w:t>
       </w:r>
     </w:p>
     <w:p>
@@ -4244,7 +4857,15 @@
     <w:p>
       <w:r>
         <w:tab/>
-        <w:t>“budget_id”: i64</w:t>
+        <w:t>“</w:t>
+      </w:r>
+      <w:proofErr w:type="spellStart"/>
+      <w:r>
+        <w:t>budget_id</w:t>
+      </w:r>
+      <w:proofErr w:type="spellEnd"/>
+      <w:r>
+        <w:t>”: i64</w:t>
       </w:r>
     </w:p>
     <w:p>
@@ -4266,8 +4887,13 @@
       <w:pPr>
         <w:ind w:left="851" w:hanging="851"/>
       </w:pPr>
-      <w:r>
-        <w:t>StatusResult {</w:t>
+      <w:proofErr w:type="spellStart"/>
+      <w:r>
+        <w:t>StatusResult</w:t>
+      </w:r>
+      <w:proofErr w:type="spellEnd"/>
+      <w:r>
+        <w:t xml:space="preserve"> {</w:t>
       </w:r>
     </w:p>
     <w:p>
@@ -4276,8 +4902,13 @@
       </w:pPr>
       <w:r>
         <w:tab/>
-        <w:t>“status”: ResultStatus</w:t>
-      </w:r>
+        <w:t xml:space="preserve">“status”: </w:t>
+      </w:r>
+      <w:proofErr w:type="spellStart"/>
+      <w:r>
+        <w:t>ResultStatus</w:t>
+      </w:r>
+      <w:proofErr w:type="spellEnd"/>
     </w:p>
     <w:p>
       <w:pPr>
@@ -4331,19 +4962,34 @@
       <w:pPr>
         <w:shd w:val="clear" w:color="auto" w:fill="F2F2F2" w:themeFill="background1" w:themeFillShade="F2"/>
       </w:pPr>
+      <w:proofErr w:type="spellStart"/>
       <w:r>
         <w:t>ListTransactions</w:t>
       </w:r>
       <w:r>
-        <w:t>Form {</w:t>
+        <w:t>Form</w:t>
+      </w:r>
+      <w:proofErr w:type="spellEnd"/>
+      <w:r>
+        <w:t xml:space="preserve"> {</w:t>
       </w:r>
       <w:r>
         <w:br/>
       </w:r>
       <w:r>
         <w:tab/>
-        <w:t>“access_token”: String</w:t>
-      </w:r>
+        <w:t>“</w:t>
+      </w:r>
+      <w:proofErr w:type="spellStart"/>
+      <w:r>
+        <w:t>access_token</w:t>
+      </w:r>
+      <w:proofErr w:type="spellEnd"/>
+      <w:r>
+        <w:t>”: String</w:t>
+      </w:r>
+      <w:bookmarkStart w:id="27" w:name="_GoBack"/>
+      <w:bookmarkEnd w:id="27"/>
     </w:p>
     <w:p>
       <w:pPr>
@@ -4373,8 +5019,13 @@
         <w:shd w:val="clear" w:color="auto" w:fill="F2F2F2" w:themeFill="background1" w:themeFillShade="F2"/>
         <w:ind w:left="851" w:hanging="851"/>
       </w:pPr>
-      <w:r>
-        <w:t>ListTransactionsResult {</w:t>
+      <w:proofErr w:type="spellStart"/>
+      <w:r>
+        <w:t>ListTransactionsResult</w:t>
+      </w:r>
+      <w:proofErr w:type="spellEnd"/>
+      <w:r>
+        <w:t xml:space="preserve"> {</w:t>
       </w:r>
     </w:p>
     <w:p>
@@ -4384,7 +5035,15 @@
       </w:pPr>
       <w:r>
         <w:tab/>
-        <w:t>“status”: ResultStatus,</w:t>
+        <w:t xml:space="preserve">“status”: </w:t>
+      </w:r>
+      <w:proofErr w:type="spellStart"/>
+      <w:r>
+        <w:t>ResultStatus</w:t>
+      </w:r>
+      <w:proofErr w:type="spellEnd"/>
+      <w:r>
+        <w:t>,</w:t>
       </w:r>
     </w:p>
     <w:p>
@@ -4414,7 +5073,35 @@
         <w:rPr>
           <w:lang w:val="fr-FR"/>
         </w:rPr>
-        <w:t>ransactions”: Option&lt;Vec&lt;Transaction&gt;&gt;</w:t>
+        <w:t>ransactions</w:t>
+      </w:r>
+      <w:proofErr w:type="gramStart"/>
+      <w:r>
+        <w:rPr>
+          <w:lang w:val="fr-FR"/>
+        </w:rPr>
+        <w:t>”:</w:t>
+      </w:r>
+      <w:proofErr w:type="gramEnd"/>
+      <w:r>
+        <w:rPr>
+          <w:lang w:val="fr-FR"/>
+        </w:rPr>
+        <w:t xml:space="preserve"> Option&lt;</w:t>
+      </w:r>
+      <w:proofErr w:type="spellStart"/>
+      <w:r>
+        <w:rPr>
+          <w:lang w:val="fr-FR"/>
+        </w:rPr>
+        <w:t>Vec</w:t>
+      </w:r>
+      <w:proofErr w:type="spellEnd"/>
+      <w:r>
+        <w:rPr>
+          <w:lang w:val="fr-FR"/>
+        </w:rPr>
+        <w:t>&lt;Transaction&gt;&gt;</w:t>
       </w:r>
     </w:p>
     <w:p>
@@ -4446,23 +5133,37 @@
           <w:lang w:val="fr-FR"/>
         </w:rPr>
       </w:pPr>
-      <w:bookmarkStart w:id="27" w:name="_/list/current/transactions/{budget_"/>
-      <w:bookmarkStart w:id="28" w:name="_Toc16503477"/>
-      <w:bookmarkEnd w:id="27"/>
+      <w:bookmarkStart w:id="28" w:name="_/list/current/transactions/{budget_"/>
+      <w:bookmarkStart w:id="29" w:name="_Toc16503477"/>
+      <w:bookmarkEnd w:id="28"/>
       <w:r>
         <w:rPr>
           <w:lang w:val="fr-FR"/>
         </w:rPr>
-        <w:t>/list/</w:t>
-      </w:r>
+        <w:t>/</w:t>
+      </w:r>
+      <w:proofErr w:type="spellStart"/>
+      <w:r>
+        <w:rPr>
+          <w:lang w:val="fr-FR"/>
+        </w:rPr>
+        <w:t>list</w:t>
+      </w:r>
+      <w:proofErr w:type="spellEnd"/>
+      <w:r>
+        <w:rPr>
+          <w:lang w:val="fr-FR"/>
+        </w:rPr>
+        <w:t>/</w:t>
+      </w:r>
+      <w:proofErr w:type="spellStart"/>
       <w:r>
         <w:rPr>
           <w:lang w:val="fr-FR"/>
         </w:rPr>
         <w:t>period</w:t>
       </w:r>
-      <w:bookmarkStart w:id="29" w:name="_GoBack"/>
-      <w:bookmarkEnd w:id="29"/>
+      <w:proofErr w:type="spellEnd"/>
       <w:r>
         <w:rPr>
           <w:lang w:val="fr-FR"/>
@@ -4475,13 +5176,7 @@
         </w:rPr>
         <w:t>s</w:t>
       </w:r>
-      <w:r>
-        <w:rPr>
-          <w:lang w:val="fr-FR"/>
-        </w:rPr>
-        <w:t>/{budget_id}</w:t>
-      </w:r>
-      <w:bookmarkEnd w:id="28"/>
+      <w:bookmarkEnd w:id="29"/>
     </w:p>
     <w:p>
       <w:r>
@@ -4498,15 +5193,28 @@
       </w:r>
     </w:p>
     <w:p>
-      <w:r>
-        <w:t>AccessTokenForm {</w:t>
+      <w:proofErr w:type="spellStart"/>
+      <w:r>
+        <w:t>AccessTokenForm</w:t>
+      </w:r>
+      <w:proofErr w:type="spellEnd"/>
+      <w:r>
+        <w:t xml:space="preserve"> {</w:t>
       </w:r>
       <w:r>
         <w:br/>
       </w:r>
       <w:r>
         <w:tab/>
-        <w:t>“access_token”: String</w:t>
+        <w:t>“</w:t>
+      </w:r>
+      <w:proofErr w:type="spellStart"/>
+      <w:r>
+        <w:t>access_token</w:t>
+      </w:r>
+      <w:proofErr w:type="spellEnd"/>
+      <w:r>
+        <w:t>”: String</w:t>
       </w:r>
     </w:p>
     <w:p>
@@ -4528,8 +5236,13 @@
       <w:pPr>
         <w:ind w:left="851" w:hanging="851"/>
       </w:pPr>
-      <w:r>
-        <w:t>ListTransactionsResult {</w:t>
+      <w:proofErr w:type="spellStart"/>
+      <w:r>
+        <w:t>ListTransactionsResult</w:t>
+      </w:r>
+      <w:proofErr w:type="spellEnd"/>
+      <w:r>
+        <w:t xml:space="preserve"> {</w:t>
       </w:r>
     </w:p>
     <w:p>
@@ -4538,7 +5251,15 @@
       </w:pPr>
       <w:r>
         <w:tab/>
-        <w:t>“status”: ResultStatus,</w:t>
+        <w:t xml:space="preserve">“status”: </w:t>
+      </w:r>
+      <w:proofErr w:type="spellStart"/>
+      <w:r>
+        <w:t>ResultStatus</w:t>
+      </w:r>
+      <w:proofErr w:type="spellEnd"/>
+      <w:r>
+        <w:t>,</w:t>
       </w:r>
     </w:p>
     <w:p>
@@ -4554,7 +5275,15 @@
         <w:t>t</w:t>
       </w:r>
       <w:r>
-        <w:t>ransactions”: Option&lt;Vec&lt;Transaction&gt;&gt;</w:t>
+        <w:t>ransactions”: Option&lt;</w:t>
+      </w:r>
+      <w:proofErr w:type="spellStart"/>
+      <w:r>
+        <w:t>Vec</w:t>
+      </w:r>
+      <w:proofErr w:type="spellEnd"/>
+      <w:r>
+        <w:t>&lt;Transaction&gt;&gt;</w:t>
       </w:r>
     </w:p>
     <w:p>
@@ -4575,7 +5304,15 @@
       <w:bookmarkStart w:id="31" w:name="_Toc16503478"/>
       <w:bookmarkEnd w:id="30"/>
       <w:r>
-        <w:t>/list/between/transactions/{budget_id}</w:t>
+        <w:t>/list/between/transactions/{</w:t>
+      </w:r>
+      <w:proofErr w:type="spellStart"/>
+      <w:r>
+        <w:t>budget_id</w:t>
+      </w:r>
+      <w:proofErr w:type="spellEnd"/>
+      <w:r>
+        <w:t>}</w:t>
       </w:r>
       <w:bookmarkEnd w:id="31"/>
     </w:p>
@@ -4605,9 +5342,11 @@
       <w:pPr>
         <w:shd w:val="clear" w:color="auto" w:fill="F2F2F2" w:themeFill="background1" w:themeFillShade="F2"/>
       </w:pPr>
+      <w:proofErr w:type="spellStart"/>
       <w:r>
         <w:t>ListTransactionsBetweenForm</w:t>
       </w:r>
+      <w:proofErr w:type="spellEnd"/>
       <w:r>
         <w:t xml:space="preserve"> {</w:t>
       </w:r>
@@ -4616,7 +5355,15 @@
       </w:r>
       <w:r>
         <w:tab/>
-        <w:t>“access_token”: String</w:t>
+        <w:t>“</w:t>
+      </w:r>
+      <w:proofErr w:type="spellStart"/>
+      <w:r>
+        <w:t>access_token</w:t>
+      </w:r>
+      <w:proofErr w:type="spellEnd"/>
+      <w:r>
+        <w:t>”: String</w:t>
       </w:r>
       <w:r>
         <w:t>,</w:t>
@@ -4628,10 +5375,18 @@
       </w:pPr>
       <w:r>
         <w:tab/>
-        <w:t>“date</w:t>
-      </w:r>
-      <w:r>
-        <w:t>_a”: String,</w:t>
+        <w:t>“</w:t>
+      </w:r>
+      <w:proofErr w:type="spellStart"/>
+      <w:r>
+        <w:t>date</w:t>
+      </w:r>
+      <w:r>
+        <w:t>_a</w:t>
+      </w:r>
+      <w:proofErr w:type="spellEnd"/>
+      <w:r>
+        <w:t>”: String,</w:t>
       </w:r>
     </w:p>
     <w:p>
@@ -4640,7 +5395,15 @@
       </w:pPr>
       <w:r>
         <w:tab/>
-        <w:t>“date_b”: String</w:t>
+        <w:t>“</w:t>
+      </w:r>
+      <w:proofErr w:type="spellStart"/>
+      <w:r>
+        <w:t>date_b</w:t>
+      </w:r>
+      <w:proofErr w:type="spellEnd"/>
+      <w:r>
+        <w:t>”: String</w:t>
       </w:r>
     </w:p>
     <w:p>
@@ -4671,8 +5434,13 @@
         <w:shd w:val="clear" w:color="auto" w:fill="F2F2F2" w:themeFill="background1" w:themeFillShade="F2"/>
         <w:ind w:left="851" w:hanging="851"/>
       </w:pPr>
-      <w:r>
-        <w:t>ListTransactionsResult {</w:t>
+      <w:proofErr w:type="spellStart"/>
+      <w:r>
+        <w:t>ListTransactionsResult</w:t>
+      </w:r>
+      <w:proofErr w:type="spellEnd"/>
+      <w:r>
+        <w:t xml:space="preserve"> {</w:t>
       </w:r>
     </w:p>
     <w:p>
@@ -4682,7 +5450,15 @@
       </w:pPr>
       <w:r>
         <w:tab/>
-        <w:t>“status”: ResultStatus,</w:t>
+        <w:t xml:space="preserve">“status”: </w:t>
+      </w:r>
+      <w:proofErr w:type="spellStart"/>
+      <w:r>
+        <w:t>ResultStatus</w:t>
+      </w:r>
+      <w:proofErr w:type="spellEnd"/>
+      <w:r>
+        <w:t>,</w:t>
       </w:r>
     </w:p>
     <w:p>
@@ -4712,7 +5488,35 @@
         <w:rPr>
           <w:lang w:val="fr-FR"/>
         </w:rPr>
-        <w:t>ransactions”: Option&lt;Vec&lt;Transaction&gt;&gt;</w:t>
+        <w:t>ransactions</w:t>
+      </w:r>
+      <w:proofErr w:type="gramStart"/>
+      <w:r>
+        <w:rPr>
+          <w:lang w:val="fr-FR"/>
+        </w:rPr>
+        <w:t>”:</w:t>
+      </w:r>
+      <w:proofErr w:type="gramEnd"/>
+      <w:r>
+        <w:rPr>
+          <w:lang w:val="fr-FR"/>
+        </w:rPr>
+        <w:t xml:space="preserve"> Option&lt;</w:t>
+      </w:r>
+      <w:proofErr w:type="spellStart"/>
+      <w:r>
+        <w:rPr>
+          <w:lang w:val="fr-FR"/>
+        </w:rPr>
+        <w:t>Vec</w:t>
+      </w:r>
+      <w:proofErr w:type="spellEnd"/>
+      <w:r>
+        <w:rPr>
+          <w:lang w:val="fr-FR"/>
+        </w:rPr>
+        <w:t>&lt;Transaction&gt;&gt;</w:t>
       </w:r>
     </w:p>
     <w:p>
@@ -4751,7 +5555,21 @@
         <w:rPr>
           <w:lang w:val="fr-FR"/>
         </w:rPr>
-        <w:t>/add/transaction</w:t>
+        <w:t>/</w:t>
+      </w:r>
+      <w:proofErr w:type="spellStart"/>
+      <w:r>
+        <w:rPr>
+          <w:lang w:val="fr-FR"/>
+        </w:rPr>
+        <w:t>add</w:t>
+      </w:r>
+      <w:proofErr w:type="spellEnd"/>
+      <w:r>
+        <w:rPr>
+          <w:lang w:val="fr-FR"/>
+        </w:rPr>
+        <w:t>/transaction</w:t>
       </w:r>
       <w:bookmarkEnd w:id="33"/>
     </w:p>
@@ -4770,9 +5588,11 @@
       </w:r>
     </w:p>
     <w:p>
+      <w:proofErr w:type="spellStart"/>
       <w:r>
         <w:t>AddTransactionForm</w:t>
       </w:r>
+      <w:proofErr w:type="spellEnd"/>
       <w:r>
         <w:t xml:space="preserve"> {</w:t>
       </w:r>
@@ -4781,7 +5601,15 @@
       </w:r>
       <w:r>
         <w:tab/>
-        <w:t>“access_token”: String,</w:t>
+        <w:t>“</w:t>
+      </w:r>
+      <w:proofErr w:type="spellStart"/>
+      <w:r>
+        <w:t>access_token</w:t>
+      </w:r>
+      <w:proofErr w:type="spellEnd"/>
+      <w:r>
+        <w:t>”: String,</w:t>
       </w:r>
     </w:p>
     <w:p>
@@ -4851,9 +5679,11 @@
       <w:pPr>
         <w:ind w:left="851" w:hanging="851"/>
       </w:pPr>
+      <w:proofErr w:type="spellStart"/>
       <w:r>
         <w:t>AddTransactionResult</w:t>
       </w:r>
+      <w:proofErr w:type="spellEnd"/>
       <w:r>
         <w:t xml:space="preserve"> {</w:t>
       </w:r>
@@ -4864,7 +5694,15 @@
       </w:pPr>
       <w:r>
         <w:tab/>
-        <w:t>“status”: ResultStatus,</w:t>
+        <w:t xml:space="preserve">“status”: </w:t>
+      </w:r>
+      <w:proofErr w:type="spellStart"/>
+      <w:r>
+        <w:t>ResultStatus</w:t>
+      </w:r>
+      <w:proofErr w:type="spellEnd"/>
+      <w:r>
+        <w:t>,</w:t>
       </w:r>
     </w:p>
     <w:p>
@@ -4906,7 +5744,15 @@
       <w:bookmarkStart w:id="35" w:name="_Toc16503480"/>
       <w:bookmarkEnd w:id="34"/>
       <w:r>
-        <w:t>/delete/transaction/{transaction_id}</w:t>
+        <w:t>/delete/transaction/{</w:t>
+      </w:r>
+      <w:proofErr w:type="spellStart"/>
+      <w:r>
+        <w:t>transaction_id</w:t>
+      </w:r>
+      <w:proofErr w:type="spellEnd"/>
+      <w:r>
+        <w:t>}</w:t>
       </w:r>
       <w:bookmarkEnd w:id="35"/>
     </w:p>
@@ -4937,15 +5783,28 @@
       <w:pPr>
         <w:shd w:val="clear" w:color="auto" w:fill="F2F2F2" w:themeFill="background1" w:themeFillShade="F2"/>
       </w:pPr>
-      <w:r>
-        <w:t>AccessTokenForm {</w:t>
+      <w:proofErr w:type="spellStart"/>
+      <w:r>
+        <w:t>AccessTokenForm</w:t>
+      </w:r>
+      <w:proofErr w:type="spellEnd"/>
+      <w:r>
+        <w:t xml:space="preserve"> {</w:t>
       </w:r>
       <w:r>
         <w:br/>
       </w:r>
       <w:r>
         <w:tab/>
-        <w:t>“access_token”: String</w:t>
+        <w:t>“</w:t>
+      </w:r>
+      <w:proofErr w:type="spellStart"/>
+      <w:r>
+        <w:t>access_token</w:t>
+      </w:r>
+      <w:proofErr w:type="spellEnd"/>
+      <w:r>
+        <w:t>”: String</w:t>
       </w:r>
     </w:p>
     <w:p>
@@ -4977,9 +5836,11 @@
         <w:shd w:val="clear" w:color="auto" w:fill="F2F2F2" w:themeFill="background1" w:themeFillShade="F2"/>
         <w:ind w:left="851" w:hanging="851"/>
       </w:pPr>
+      <w:proofErr w:type="spellStart"/>
       <w:r>
         <w:t>StatusResult</w:t>
       </w:r>
+      <w:proofErr w:type="spellEnd"/>
       <w:r>
         <w:t xml:space="preserve"> {</w:t>
       </w:r>
@@ -4991,8 +5852,13 @@
       </w:pPr>
       <w:r>
         <w:tab/>
-        <w:t>“status”: ResultStatus</w:t>
-      </w:r>
+        <w:t xml:space="preserve">“status”: </w:t>
+      </w:r>
+      <w:proofErr w:type="spellStart"/>
+      <w:r>
+        <w:t>ResultStatus</w:t>
+      </w:r>
+      <w:proofErr w:type="spellEnd"/>
     </w:p>
     <w:p>
       <w:pPr>
@@ -5016,7 +5882,15 @@
       <w:bookmarkStart w:id="37" w:name="_Toc16503481"/>
       <w:bookmarkEnd w:id="36"/>
       <w:r>
-        <w:t>/get/transaction/{transaction_id}</w:t>
+        <w:t>/get/transaction/{</w:t>
+      </w:r>
+      <w:proofErr w:type="spellStart"/>
+      <w:r>
+        <w:t>transaction_id</w:t>
+      </w:r>
+      <w:proofErr w:type="spellEnd"/>
+      <w:r>
+        <w:t>}</w:t>
       </w:r>
       <w:bookmarkEnd w:id="37"/>
     </w:p>
@@ -5039,15 +5913,28 @@
       </w:r>
     </w:p>
     <w:p>
-      <w:r>
-        <w:t>AccessTokenForm {</w:t>
+      <w:proofErr w:type="spellStart"/>
+      <w:r>
+        <w:t>AccessTokenForm</w:t>
+      </w:r>
+      <w:proofErr w:type="spellEnd"/>
+      <w:r>
+        <w:t xml:space="preserve"> {</w:t>
       </w:r>
       <w:r>
         <w:br/>
       </w:r>
       <w:r>
         <w:tab/>
-        <w:t>“access_token”: String</w:t>
+        <w:t>“</w:t>
+      </w:r>
+      <w:proofErr w:type="spellStart"/>
+      <w:r>
+        <w:t>access_token</w:t>
+      </w:r>
+      <w:proofErr w:type="spellEnd"/>
+      <w:r>
+        <w:t>”: String</w:t>
       </w:r>
     </w:p>
     <w:p>
@@ -5065,14 +5952,27 @@
       </w:r>
     </w:p>
     <w:p>
-      <w:r>
-        <w:t>GetTransactionResult {</w:t>
+      <w:proofErr w:type="spellStart"/>
+      <w:r>
+        <w:t>GetTransactionResult</w:t>
+      </w:r>
+      <w:proofErr w:type="spellEnd"/>
+      <w:r>
+        <w:t xml:space="preserve"> {</w:t>
       </w:r>
     </w:p>
     <w:p>
       <w:r>
         <w:tab/>
-        <w:t>“status”: ResultStatus,</w:t>
+        <w:t xml:space="preserve">“status”: </w:t>
+      </w:r>
+      <w:proofErr w:type="spellStart"/>
+      <w:r>
+        <w:t>ResultStatus</w:t>
+      </w:r>
+      <w:proofErr w:type="spellEnd"/>
+      <w:r>
+        <w:t>,</w:t>
       </w:r>
     </w:p>
     <w:p>
@@ -6939,7 +7839,7 @@
 </file>
 
 <file path=customXml/itemProps1.xml><?xml version="1.0" encoding="utf-8"?>
-<ds:datastoreItem xmlns:ds="http://schemas.openxmlformats.org/officeDocument/2006/customXml" ds:itemID="{6C584EC4-D61A-704C-B149-F43135C9FE74}">
+<ds:datastoreItem xmlns:ds="http://schemas.openxmlformats.org/officeDocument/2006/customXml" ds:itemID="{C40027BA-2A42-554B-A556-9E55959166DB}">
   <ds:schemaRefs>
     <ds:schemaRef ds:uri="http://schemas.openxmlformats.org/officeDocument/2006/bibliography"/>
   </ds:schemaRefs>

</xml_diff>